<commit_message>
Guía de git finalizada en documento .doc
</commit_message>
<xml_diff>
--- a/GIT.docx
+++ b/GIT.docx
@@ -24,6 +24,8 @@
           <w:color w:val="A6A6A6" w:themeColor="background1" w:themeShade="A6"/>
         </w:rPr>
       </w:pPr>
+      <w:bookmarkStart w:id="0" w:name="_GoBack"/>
+      <w:bookmarkEnd w:id="0"/>
       <w:r>
         <w:rPr>
           <w:color w:val="A6A6A6" w:themeColor="background1" w:themeShade="A6"/>
@@ -35,11 +37,35 @@
       <w:pPr>
         <w:spacing w:after="0"/>
       </w:pPr>
-      <w:r>
-        <w:rPr>
-          <w:b/>
-        </w:rPr>
-        <w:t>git config --global user.name "kenth1977"</w:t>
+      <w:proofErr w:type="spellStart"/>
+      <w:proofErr w:type="gramStart"/>
+      <w:r>
+        <w:rPr>
+          <w:b/>
+        </w:rPr>
+        <w:t>git</w:t>
+      </w:r>
+      <w:proofErr w:type="spellEnd"/>
+      <w:proofErr w:type="gramEnd"/>
+      <w:r>
+        <w:rPr>
+          <w:b/>
+        </w:rPr>
+        <w:t xml:space="preserve"> </w:t>
+      </w:r>
+      <w:proofErr w:type="spellStart"/>
+      <w:r>
+        <w:rPr>
+          <w:b/>
+        </w:rPr>
+        <w:t>config</w:t>
+      </w:r>
+      <w:proofErr w:type="spellEnd"/>
+      <w:r>
+        <w:rPr>
+          <w:b/>
+        </w:rPr>
+        <w:t xml:space="preserve"> --global user.name "kenth1977"</w:t>
       </w:r>
       <w:r>
         <w:t xml:space="preserve"> </w:t>
@@ -58,11 +84,49 @@
       <w:pPr>
         <w:spacing w:after="0"/>
       </w:pPr>
-      <w:r>
-        <w:rPr>
-          <w:b/>
-        </w:rPr>
-        <w:t xml:space="preserve">git config --global user.email </w:t>
+      <w:proofErr w:type="spellStart"/>
+      <w:proofErr w:type="gramStart"/>
+      <w:r>
+        <w:rPr>
+          <w:b/>
+        </w:rPr>
+        <w:t>git</w:t>
+      </w:r>
+      <w:proofErr w:type="spellEnd"/>
+      <w:proofErr w:type="gramEnd"/>
+      <w:r>
+        <w:rPr>
+          <w:b/>
+        </w:rPr>
+        <w:t xml:space="preserve"> </w:t>
+      </w:r>
+      <w:proofErr w:type="spellStart"/>
+      <w:r>
+        <w:rPr>
+          <w:b/>
+        </w:rPr>
+        <w:t>config</w:t>
+      </w:r>
+      <w:proofErr w:type="spellEnd"/>
+      <w:r>
+        <w:rPr>
+          <w:b/>
+        </w:rPr>
+        <w:t xml:space="preserve"> --global </w:t>
+      </w:r>
+      <w:proofErr w:type="spellStart"/>
+      <w:r>
+        <w:rPr>
+          <w:b/>
+        </w:rPr>
+        <w:t>user.email</w:t>
+      </w:r>
+      <w:proofErr w:type="spellEnd"/>
+      <w:r>
+        <w:rPr>
+          <w:b/>
+        </w:rPr>
+        <w:t xml:space="preserve"> </w:t>
       </w:r>
       <w:hyperlink r:id="rId5" w:history="1">
         <w:r>
@@ -87,11 +151,35 @@
       <w:pPr>
         <w:spacing w:after="0"/>
       </w:pPr>
-      <w:r>
-        <w:rPr>
-          <w:b/>
-        </w:rPr>
-        <w:t>git config --global -l</w:t>
+      <w:proofErr w:type="spellStart"/>
+      <w:proofErr w:type="gramStart"/>
+      <w:r>
+        <w:rPr>
+          <w:b/>
+        </w:rPr>
+        <w:t>git</w:t>
+      </w:r>
+      <w:proofErr w:type="spellEnd"/>
+      <w:proofErr w:type="gramEnd"/>
+      <w:r>
+        <w:rPr>
+          <w:b/>
+        </w:rPr>
+        <w:t xml:space="preserve"> </w:t>
+      </w:r>
+      <w:proofErr w:type="spellStart"/>
+      <w:r>
+        <w:rPr>
+          <w:b/>
+        </w:rPr>
+        <w:t>config</w:t>
+      </w:r>
+      <w:proofErr w:type="spellEnd"/>
+      <w:r>
+        <w:rPr>
+          <w:b/>
+        </w:rPr>
+        <w:t xml:space="preserve"> --global -l</w:t>
       </w:r>
       <w:r>
         <w:t xml:space="preserve">  </w:t>
@@ -115,12 +203,30 @@
       <w:pPr>
         <w:spacing w:after="0"/>
       </w:pPr>
-      <w:r>
-        <w:rPr>
-          <w:b/>
-        </w:rPr>
-        <w:t>git init</w:t>
-      </w:r>
+      <w:proofErr w:type="spellStart"/>
+      <w:proofErr w:type="gramStart"/>
+      <w:r>
+        <w:rPr>
+          <w:b/>
+        </w:rPr>
+        <w:t>git</w:t>
+      </w:r>
+      <w:proofErr w:type="spellEnd"/>
+      <w:proofErr w:type="gramEnd"/>
+      <w:r>
+        <w:rPr>
+          <w:b/>
+        </w:rPr>
+        <w:t xml:space="preserve"> </w:t>
+      </w:r>
+      <w:proofErr w:type="spellStart"/>
+      <w:r>
+        <w:rPr>
+          <w:b/>
+        </w:rPr>
+        <w:t>init</w:t>
+      </w:r>
+      <w:proofErr w:type="spellEnd"/>
       <w:r>
         <w:tab/>
       </w:r>
@@ -142,24 +248,63 @@
         <w:tab/>
         <w:t xml:space="preserve">     </w:t>
       </w:r>
-      <w:r>
-        <w:t>Initialized empty Git repository in C:/Users/Minios/Documents/PYTHON/.git/</w:t>
-      </w:r>
-    </w:p>
-    <w:p>
-      <w:pPr>
-        <w:spacing w:after="0"/>
-      </w:pPr>
-    </w:p>
-    <w:p>
-      <w:pPr>
-        <w:spacing w:after="0"/>
-      </w:pPr>
-      <w:r>
-        <w:rPr>
-          <w:b/>
-        </w:rPr>
-        <w:t>git status</w:t>
+      <w:proofErr w:type="spellStart"/>
+      <w:r>
+        <w:t>Initialized</w:t>
+      </w:r>
+      <w:proofErr w:type="spellEnd"/>
+      <w:r>
+        <w:t xml:space="preserve"> </w:t>
+      </w:r>
+      <w:proofErr w:type="spellStart"/>
+      <w:r>
+        <w:t>empty</w:t>
+      </w:r>
+      <w:proofErr w:type="spellEnd"/>
+      <w:r>
+        <w:t xml:space="preserve"> </w:t>
+      </w:r>
+      <w:proofErr w:type="spellStart"/>
+      <w:r>
+        <w:t>Git</w:t>
+      </w:r>
+      <w:proofErr w:type="spellEnd"/>
+      <w:r>
+        <w:t xml:space="preserve"> </w:t>
+      </w:r>
+      <w:proofErr w:type="spellStart"/>
+      <w:r>
+        <w:t>repository</w:t>
+      </w:r>
+      <w:proofErr w:type="spellEnd"/>
+      <w:r>
+        <w:t xml:space="preserve"> in C:/Users/Minios/Documents/PYTHON/.git/</w:t>
+      </w:r>
+    </w:p>
+    <w:p>
+      <w:pPr>
+        <w:spacing w:after="0"/>
+      </w:pPr>
+    </w:p>
+    <w:p>
+      <w:pPr>
+        <w:spacing w:after="0"/>
+      </w:pPr>
+      <w:proofErr w:type="spellStart"/>
+      <w:proofErr w:type="gramStart"/>
+      <w:r>
+        <w:rPr>
+          <w:b/>
+        </w:rPr>
+        <w:t>git</w:t>
+      </w:r>
+      <w:proofErr w:type="spellEnd"/>
+      <w:proofErr w:type="gramEnd"/>
+      <w:r>
+        <w:rPr>
+          <w:b/>
+        </w:rPr>
+        <w:t xml:space="preserve"> status</w:t>
       </w:r>
       <w:r>
         <w:tab/>
@@ -190,17 +335,44 @@
           <w:color w:val="000000" w:themeColor="text1"/>
         </w:rPr>
       </w:pPr>
+      <w:proofErr w:type="spellStart"/>
+      <w:proofErr w:type="gramStart"/>
       <w:r>
         <w:rPr>
           <w:b/>
           <w:color w:val="000000" w:themeColor="text1"/>
         </w:rPr>
-        <w:t>git add .</w:t>
-      </w:r>
-      <w:r>
-        <w:rPr>
+        <w:t>git</w:t>
+      </w:r>
+      <w:proofErr w:type="spellEnd"/>
+      <w:proofErr w:type="gramEnd"/>
+      <w:r>
+        <w:rPr>
+          <w:b/>
           <w:color w:val="000000" w:themeColor="text1"/>
         </w:rPr>
+        <w:t xml:space="preserve"> </w:t>
+      </w:r>
+      <w:proofErr w:type="spellStart"/>
+      <w:r>
+        <w:rPr>
+          <w:b/>
+          <w:color w:val="000000" w:themeColor="text1"/>
+        </w:rPr>
+        <w:t>add</w:t>
+      </w:r>
+      <w:proofErr w:type="spellEnd"/>
+      <w:r>
+        <w:rPr>
+          <w:b/>
+          <w:color w:val="000000" w:themeColor="text1"/>
+        </w:rPr>
+        <w:t xml:space="preserve"> .</w:t>
+      </w:r>
+      <w:r>
+        <w:rPr>
+          <w:color w:val="000000" w:themeColor="text1"/>
+        </w:rPr>
         <w:tab/>
       </w:r>
       <w:r>
@@ -213,14 +385,36 @@
         <w:rPr>
           <w:color w:val="000000" w:themeColor="text1"/>
         </w:rPr>
-        <w:t xml:space="preserve"> Sube la información a un área de  stage antes de subirla al servidor</w:t>
-      </w:r>
+        <w:t xml:space="preserve"> Sube la información a un área de  </w:t>
+      </w:r>
+      <w:proofErr w:type="spellStart"/>
       <w:r>
         <w:rPr>
           <w:color w:val="000000" w:themeColor="text1"/>
         </w:rPr>
-        <w:t xml:space="preserve"> pero antes       hay que crear un comentario conocido como commit</w:t>
-      </w:r>
+        <w:t>stage</w:t>
+      </w:r>
+      <w:proofErr w:type="spellEnd"/>
+      <w:r>
+        <w:rPr>
+          <w:color w:val="000000" w:themeColor="text1"/>
+        </w:rPr>
+        <w:t xml:space="preserve"> antes de subirla al servidor</w:t>
+      </w:r>
+      <w:r>
+        <w:rPr>
+          <w:color w:val="000000" w:themeColor="text1"/>
+        </w:rPr>
+        <w:t xml:space="preserve"> pero antes       hay que crear un comentario conocido como </w:t>
+      </w:r>
+      <w:proofErr w:type="spellStart"/>
+      <w:r>
+        <w:rPr>
+          <w:color w:val="000000" w:themeColor="text1"/>
+        </w:rPr>
+        <w:t>commit</w:t>
+      </w:r>
+      <w:proofErr w:type="spellEnd"/>
     </w:p>
     <w:p>
       <w:pPr>
@@ -229,23 +423,50 @@
           <w:color w:val="808080" w:themeColor="background1" w:themeShade="80"/>
         </w:rPr>
       </w:pPr>
+      <w:proofErr w:type="spellStart"/>
+      <w:proofErr w:type="gramStart"/>
       <w:r>
         <w:rPr>
           <w:b/>
           <w:color w:val="808080" w:themeColor="background1" w:themeShade="80"/>
         </w:rPr>
-        <w:t>git add pepino.html</w:t>
-      </w:r>
-      <w:r>
-        <w:rPr>
+        <w:t>git</w:t>
+      </w:r>
+      <w:proofErr w:type="spellEnd"/>
+      <w:proofErr w:type="gramEnd"/>
+      <w:r>
+        <w:rPr>
+          <w:b/>
           <w:color w:val="808080" w:themeColor="background1" w:themeShade="80"/>
         </w:rPr>
         <w:t xml:space="preserve"> </w:t>
       </w:r>
-      <w:r>
-        <w:rPr>
+      <w:proofErr w:type="spellStart"/>
+      <w:r>
+        <w:rPr>
+          <w:b/>
           <w:color w:val="808080" w:themeColor="background1" w:themeShade="80"/>
         </w:rPr>
+        <w:t>add</w:t>
+      </w:r>
+      <w:proofErr w:type="spellEnd"/>
+      <w:r>
+        <w:rPr>
+          <w:b/>
+          <w:color w:val="808080" w:themeColor="background1" w:themeShade="80"/>
+        </w:rPr>
+        <w:t xml:space="preserve"> pepino.html</w:t>
+      </w:r>
+      <w:r>
+        <w:rPr>
+          <w:color w:val="808080" w:themeColor="background1" w:themeShade="80"/>
+        </w:rPr>
+        <w:t xml:space="preserve"> </w:t>
+      </w:r>
+      <w:r>
+        <w:rPr>
+          <w:color w:val="808080" w:themeColor="background1" w:themeShade="80"/>
+        </w:rPr>
         <w:tab/>
       </w:r>
       <w:r>
@@ -278,11 +499,19 @@
         </w:rPr>
         <w:t xml:space="preserve">al </w:t>
       </w:r>
+      <w:proofErr w:type="spellStart"/>
       <w:r>
         <w:rPr>
           <w:color w:val="808080" w:themeColor="background1" w:themeShade="80"/>
         </w:rPr>
-        <w:t>stage la información únicamente de este archivo</w:t>
+        <w:t>stage</w:t>
+      </w:r>
+      <w:proofErr w:type="spellEnd"/>
+      <w:r>
+        <w:rPr>
+          <w:color w:val="808080" w:themeColor="background1" w:themeShade="80"/>
+        </w:rPr>
+        <w:t xml:space="preserve"> la información únicamente de este archivo</w:t>
       </w:r>
     </w:p>
     <w:p>
@@ -292,23 +521,50 @@
           <w:color w:val="808080" w:themeColor="background1" w:themeShade="80"/>
         </w:rPr>
       </w:pPr>
+      <w:proofErr w:type="spellStart"/>
+      <w:proofErr w:type="gramStart"/>
       <w:r>
         <w:rPr>
           <w:b/>
           <w:color w:val="808080" w:themeColor="background1" w:themeShade="80"/>
         </w:rPr>
-        <w:t>git add python/*.py</w:t>
-      </w:r>
-      <w:r>
-        <w:rPr>
+        <w:t>git</w:t>
+      </w:r>
+      <w:proofErr w:type="spellEnd"/>
+      <w:proofErr w:type="gramEnd"/>
+      <w:r>
+        <w:rPr>
+          <w:b/>
           <w:color w:val="808080" w:themeColor="background1" w:themeShade="80"/>
         </w:rPr>
         <w:t xml:space="preserve"> </w:t>
       </w:r>
-      <w:r>
-        <w:rPr>
+      <w:proofErr w:type="spellStart"/>
+      <w:r>
+        <w:rPr>
+          <w:b/>
           <w:color w:val="808080" w:themeColor="background1" w:themeShade="80"/>
         </w:rPr>
+        <w:t>add</w:t>
+      </w:r>
+      <w:proofErr w:type="spellEnd"/>
+      <w:r>
+        <w:rPr>
+          <w:b/>
+          <w:color w:val="808080" w:themeColor="background1" w:themeShade="80"/>
+        </w:rPr>
+        <w:t xml:space="preserve"> python/*.py</w:t>
+      </w:r>
+      <w:r>
+        <w:rPr>
+          <w:color w:val="808080" w:themeColor="background1" w:themeShade="80"/>
+        </w:rPr>
+        <w:t xml:space="preserve"> </w:t>
+      </w:r>
+      <w:r>
+        <w:rPr>
+          <w:color w:val="808080" w:themeColor="background1" w:themeShade="80"/>
+        </w:rPr>
         <w:tab/>
       </w:r>
       <w:r>
@@ -321,8 +577,30 @@
         <w:rPr>
           <w:color w:val="808080" w:themeColor="background1" w:themeShade="80"/>
         </w:rPr>
-        <w:t xml:space="preserve"> Agrega al stage únicamente los archivos con extensión .py</w:t>
-      </w:r>
+        <w:t xml:space="preserve"> Agrega al </w:t>
+      </w:r>
+      <w:proofErr w:type="spellStart"/>
+      <w:r>
+        <w:rPr>
+          <w:color w:val="808080" w:themeColor="background1" w:themeShade="80"/>
+        </w:rPr>
+        <w:t>stage</w:t>
+      </w:r>
+      <w:proofErr w:type="spellEnd"/>
+      <w:r>
+        <w:rPr>
+          <w:color w:val="808080" w:themeColor="background1" w:themeShade="80"/>
+        </w:rPr>
+        <w:t xml:space="preserve"> únicamente los archivos con extensión .</w:t>
+      </w:r>
+      <w:proofErr w:type="spellStart"/>
+      <w:r>
+        <w:rPr>
+          <w:color w:val="808080" w:themeColor="background1" w:themeShade="80"/>
+        </w:rPr>
+        <w:t>py</w:t>
+      </w:r>
+      <w:proofErr w:type="spellEnd"/>
     </w:p>
     <w:p>
       <w:pPr>
@@ -331,17 +609,60 @@
           <w:color w:val="000000" w:themeColor="text1"/>
         </w:rPr>
       </w:pPr>
+      <w:proofErr w:type="spellStart"/>
+      <w:proofErr w:type="gramStart"/>
       <w:r>
         <w:rPr>
           <w:b/>
           <w:color w:val="000000" w:themeColor="text1"/>
         </w:rPr>
-        <w:t>git reset python /pepino.py</w:t>
-      </w:r>
-      <w:r>
-        <w:rPr>
+        <w:t>git</w:t>
+      </w:r>
+      <w:proofErr w:type="spellEnd"/>
+      <w:proofErr w:type="gramEnd"/>
+      <w:r>
+        <w:rPr>
+          <w:b/>
           <w:color w:val="000000" w:themeColor="text1"/>
         </w:rPr>
+        <w:t xml:space="preserve"> </w:t>
+      </w:r>
+      <w:proofErr w:type="spellStart"/>
+      <w:r>
+        <w:rPr>
+          <w:b/>
+          <w:color w:val="000000" w:themeColor="text1"/>
+        </w:rPr>
+        <w:t>reset</w:t>
+      </w:r>
+      <w:proofErr w:type="spellEnd"/>
+      <w:r>
+        <w:rPr>
+          <w:b/>
+          <w:color w:val="000000" w:themeColor="text1"/>
+        </w:rPr>
+        <w:t xml:space="preserve"> </w:t>
+      </w:r>
+      <w:proofErr w:type="spellStart"/>
+      <w:r>
+        <w:rPr>
+          <w:b/>
+          <w:color w:val="000000" w:themeColor="text1"/>
+        </w:rPr>
+        <w:t>python</w:t>
+      </w:r>
+      <w:proofErr w:type="spellEnd"/>
+      <w:r>
+        <w:rPr>
+          <w:b/>
+          <w:color w:val="000000" w:themeColor="text1"/>
+        </w:rPr>
+        <w:t xml:space="preserve"> /pepino.py</w:t>
+      </w:r>
+      <w:r>
+        <w:rPr>
+          <w:color w:val="000000" w:themeColor="text1"/>
+        </w:rPr>
         <w:t xml:space="preserve">   </w:t>
       </w:r>
       <w:r>
@@ -354,12 +675,26 @@
         <w:rPr>
           <w:color w:val="000000" w:themeColor="text1"/>
         </w:rPr>
-        <w:t xml:space="preserve"> Elimina del stage el directorio pepino.py para no ser subido</w:t>
-      </w:r>
+        <w:t xml:space="preserve"> Elimina del </w:t>
+      </w:r>
+      <w:proofErr w:type="spellStart"/>
       <w:r>
         <w:rPr>
           <w:color w:val="000000" w:themeColor="text1"/>
         </w:rPr>
+        <w:t>stage</w:t>
+      </w:r>
+      <w:proofErr w:type="spellEnd"/>
+      <w:r>
+        <w:rPr>
+          <w:color w:val="000000" w:themeColor="text1"/>
+        </w:rPr>
+        <w:t xml:space="preserve"> el directorio pepino.py para no ser subido</w:t>
+      </w:r>
+      <w:r>
+        <w:rPr>
+          <w:color w:val="000000" w:themeColor="text1"/>
+        </w:rPr>
         <w:t xml:space="preserve"> al   servido final</w:t>
       </w:r>
     </w:p>
@@ -367,11 +702,49 @@
       <w:pPr>
         <w:ind w:left="1416" w:hanging="1368"/>
       </w:pPr>
-      <w:r>
-        <w:rPr>
-          <w:b/>
-        </w:rPr>
-        <w:t>git add python/</w:t>
+      <w:proofErr w:type="spellStart"/>
+      <w:proofErr w:type="gramStart"/>
+      <w:r>
+        <w:rPr>
+          <w:b/>
+        </w:rPr>
+        <w:t>git</w:t>
+      </w:r>
+      <w:proofErr w:type="spellEnd"/>
+      <w:proofErr w:type="gramEnd"/>
+      <w:r>
+        <w:rPr>
+          <w:b/>
+        </w:rPr>
+        <w:t xml:space="preserve"> </w:t>
+      </w:r>
+      <w:proofErr w:type="spellStart"/>
+      <w:r>
+        <w:rPr>
+          <w:b/>
+        </w:rPr>
+        <w:t>add</w:t>
+      </w:r>
+      <w:proofErr w:type="spellEnd"/>
+      <w:r>
+        <w:rPr>
+          <w:b/>
+        </w:rPr>
+        <w:t xml:space="preserve"> </w:t>
+      </w:r>
+      <w:proofErr w:type="spellStart"/>
+      <w:r>
+        <w:rPr>
+          <w:b/>
+        </w:rPr>
+        <w:t>python</w:t>
+      </w:r>
+      <w:proofErr w:type="spellEnd"/>
+      <w:r>
+        <w:rPr>
+          <w:b/>
+        </w:rPr>
+        <w:t>/</w:t>
       </w:r>
       <w:r>
         <w:t xml:space="preserve">  </w:t>
@@ -387,11 +760,35 @@
       <w:pPr>
         <w:spacing w:after="0"/>
       </w:pPr>
-      <w:r>
-        <w:rPr>
-          <w:b/>
-        </w:rPr>
-        <w:t>git commit -m</w:t>
+      <w:proofErr w:type="spellStart"/>
+      <w:proofErr w:type="gramStart"/>
+      <w:r>
+        <w:rPr>
+          <w:b/>
+        </w:rPr>
+        <w:t>git</w:t>
+      </w:r>
+      <w:proofErr w:type="spellEnd"/>
+      <w:proofErr w:type="gramEnd"/>
+      <w:r>
+        <w:rPr>
+          <w:b/>
+        </w:rPr>
+        <w:t xml:space="preserve"> </w:t>
+      </w:r>
+      <w:proofErr w:type="spellStart"/>
+      <w:r>
+        <w:rPr>
+          <w:b/>
+        </w:rPr>
+        <w:t>commit</w:t>
+      </w:r>
+      <w:proofErr w:type="spellEnd"/>
+      <w:r>
+        <w:rPr>
+          <w:b/>
+        </w:rPr>
+        <w:t xml:space="preserve"> -m</w:t>
       </w:r>
       <w:r>
         <w:t xml:space="preserve"> "</w:t>
@@ -408,13 +805,21 @@
           <w:b/>
           <w:color w:val="A6A6A6" w:themeColor="background1" w:themeShade="A6"/>
         </w:rPr>
-        <w:t xml:space="preserve"> pe</w:t>
-      </w:r>
+        <w:t xml:space="preserve"> </w:t>
+      </w:r>
+      <w:proofErr w:type="spellStart"/>
       <w:r>
         <w:rPr>
           <w:b/>
           <w:color w:val="A6A6A6" w:themeColor="background1" w:themeShade="A6"/>
         </w:rPr>
+        <w:t>pe</w:t>
+      </w:r>
+      <w:r>
+        <w:rPr>
+          <w:b/>
+          <w:color w:val="A6A6A6" w:themeColor="background1" w:themeShade="A6"/>
+        </w:rPr>
         <w:t>rrrrfds</w:t>
       </w:r>
       <w:r>
@@ -424,6 +829,7 @@
         </w:rPr>
         <w:t>no</w:t>
       </w:r>
+      <w:proofErr w:type="spellEnd"/>
       <w:r>
         <w:t>"</w:t>
       </w:r>
@@ -447,11 +853,49 @@
       <w:pPr>
         <w:spacing w:after="0"/>
       </w:pPr>
-      <w:r>
-        <w:rPr>
-          <w:b/>
-        </w:rPr>
-        <w:t>git commit --amend -m</w:t>
+      <w:proofErr w:type="spellStart"/>
+      <w:proofErr w:type="gramStart"/>
+      <w:r>
+        <w:rPr>
+          <w:b/>
+        </w:rPr>
+        <w:t>git</w:t>
+      </w:r>
+      <w:proofErr w:type="spellEnd"/>
+      <w:proofErr w:type="gramEnd"/>
+      <w:r>
+        <w:rPr>
+          <w:b/>
+        </w:rPr>
+        <w:t xml:space="preserve"> </w:t>
+      </w:r>
+      <w:proofErr w:type="spellStart"/>
+      <w:r>
+        <w:rPr>
+          <w:b/>
+        </w:rPr>
+        <w:t>commit</w:t>
+      </w:r>
+      <w:proofErr w:type="spellEnd"/>
+      <w:r>
+        <w:rPr>
+          <w:b/>
+        </w:rPr>
+        <w:t xml:space="preserve"> --</w:t>
+      </w:r>
+      <w:proofErr w:type="spellStart"/>
+      <w:r>
+        <w:rPr>
+          <w:b/>
+        </w:rPr>
+        <w:t>amend</w:t>
+      </w:r>
+      <w:proofErr w:type="spellEnd"/>
+      <w:r>
+        <w:rPr>
+          <w:b/>
+        </w:rPr>
+        <w:t xml:space="preserve"> -m</w:t>
       </w:r>
       <w:r>
         <w:t xml:space="preserve">  </w:t>
@@ -476,19 +920,45 @@
         <w:sym w:font="Wingdings" w:char="F0E0"/>
       </w:r>
       <w:r>
-        <w:t xml:space="preserve"> Corrige un commit ya creado</w:t>
-      </w:r>
-    </w:p>
-    <w:p>
-      <w:pPr>
-        <w:spacing w:after="0"/>
-      </w:pPr>
-      <w:r>
-        <w:rPr>
-          <w:b/>
-        </w:rPr>
-        <w:t>git diff</w:t>
-      </w:r>
+        <w:t xml:space="preserve"> Corrige un </w:t>
+      </w:r>
+      <w:proofErr w:type="spellStart"/>
+      <w:r>
+        <w:t>commit</w:t>
+      </w:r>
+      <w:proofErr w:type="spellEnd"/>
+      <w:r>
+        <w:t xml:space="preserve"> ya creado</w:t>
+      </w:r>
+    </w:p>
+    <w:p>
+      <w:pPr>
+        <w:spacing w:after="0"/>
+      </w:pPr>
+      <w:proofErr w:type="spellStart"/>
+      <w:proofErr w:type="gramStart"/>
+      <w:r>
+        <w:rPr>
+          <w:b/>
+        </w:rPr>
+        <w:t>git</w:t>
+      </w:r>
+      <w:proofErr w:type="spellEnd"/>
+      <w:proofErr w:type="gramEnd"/>
+      <w:r>
+        <w:rPr>
+          <w:b/>
+        </w:rPr>
+        <w:t xml:space="preserve"> </w:t>
+      </w:r>
+      <w:proofErr w:type="spellStart"/>
+      <w:r>
+        <w:rPr>
+          <w:b/>
+        </w:rPr>
+        <w:t>diff</w:t>
+      </w:r>
+      <w:proofErr w:type="spellEnd"/>
       <w:r>
         <w:tab/>
       </w:r>
@@ -503,11 +973,35 @@
       <w:pPr>
         <w:spacing w:after="0"/>
       </w:pPr>
-      <w:r>
-        <w:rPr>
-          <w:b/>
-        </w:rPr>
-        <w:t>git checkout .</w:t>
+      <w:proofErr w:type="spellStart"/>
+      <w:proofErr w:type="gramStart"/>
+      <w:r>
+        <w:rPr>
+          <w:b/>
+        </w:rPr>
+        <w:t>git</w:t>
+      </w:r>
+      <w:proofErr w:type="spellEnd"/>
+      <w:proofErr w:type="gramEnd"/>
+      <w:r>
+        <w:rPr>
+          <w:b/>
+        </w:rPr>
+        <w:t xml:space="preserve"> </w:t>
+      </w:r>
+      <w:proofErr w:type="spellStart"/>
+      <w:r>
+        <w:rPr>
+          <w:b/>
+        </w:rPr>
+        <w:t>checkout</w:t>
+      </w:r>
+      <w:proofErr w:type="spellEnd"/>
+      <w:r>
+        <w:rPr>
+          <w:b/>
+        </w:rPr>
+        <w:t xml:space="preserve"> .</w:t>
       </w:r>
       <w:r>
         <w:tab/>
@@ -535,11 +1029,21 @@
       <w:pPr>
         <w:spacing w:after="0"/>
       </w:pPr>
-      <w:r>
-        <w:rPr>
-          <w:b/>
-        </w:rPr>
-        <w:t>git log</w:t>
+      <w:proofErr w:type="spellStart"/>
+      <w:proofErr w:type="gramStart"/>
+      <w:r>
+        <w:rPr>
+          <w:b/>
+        </w:rPr>
+        <w:t>git</w:t>
+      </w:r>
+      <w:proofErr w:type="spellEnd"/>
+      <w:proofErr w:type="gramEnd"/>
+      <w:r>
+        <w:rPr>
+          <w:b/>
+        </w:rPr>
+        <w:t xml:space="preserve"> log</w:t>
       </w:r>
       <w:r>
         <w:rPr>
@@ -566,12 +1070,30 @@
           <w:i/>
         </w:rPr>
       </w:pPr>
-      <w:r>
-        <w:rPr>
-          <w:b/>
-        </w:rPr>
-        <w:t>git help</w:t>
-      </w:r>
+      <w:proofErr w:type="spellStart"/>
+      <w:proofErr w:type="gramStart"/>
+      <w:r>
+        <w:rPr>
+          <w:b/>
+        </w:rPr>
+        <w:t>git</w:t>
+      </w:r>
+      <w:proofErr w:type="spellEnd"/>
+      <w:proofErr w:type="gramEnd"/>
+      <w:r>
+        <w:rPr>
+          <w:b/>
+        </w:rPr>
+        <w:t xml:space="preserve"> </w:t>
+      </w:r>
+      <w:proofErr w:type="spellStart"/>
+      <w:r>
+        <w:rPr>
+          <w:b/>
+        </w:rPr>
+        <w:t>help</w:t>
+      </w:r>
+      <w:proofErr w:type="spellEnd"/>
       <w:r>
         <w:t xml:space="preserve">   </w:t>
       </w:r>
@@ -579,503 +1101,1051 @@
         <w:sym w:font="Wingdings" w:char="F0E0"/>
       </w:r>
       <w:r>
-        <w:t xml:space="preserve"> Muestra todos los comandos disponibles de git</w:t>
-      </w:r>
+        <w:t xml:space="preserve"> Muestra todos los comandos disponibles de </w:t>
+      </w:r>
+      <w:proofErr w:type="spellStart"/>
+      <w:r>
+        <w:t>git</w:t>
+      </w:r>
+      <w:proofErr w:type="spellEnd"/>
       <w:r>
         <w:t xml:space="preserve"> ejemplo </w:t>
       </w:r>
+      <w:proofErr w:type="spellStart"/>
       <w:r>
         <w:rPr>
           <w:i/>
         </w:rPr>
-        <w:t>git help</w:t>
-      </w:r>
+        <w:t>git</w:t>
+      </w:r>
+      <w:proofErr w:type="spellEnd"/>
+      <w:r>
+        <w:rPr>
+          <w:i/>
+        </w:rPr>
+        <w:t xml:space="preserve"> </w:t>
+      </w:r>
+      <w:proofErr w:type="spellStart"/>
+      <w:r>
+        <w:rPr>
+          <w:i/>
+        </w:rPr>
+        <w:t>help</w:t>
+      </w:r>
+      <w:proofErr w:type="spellEnd"/>
       <w:r>
         <w:rPr>
           <w:b/>
           <w:i/>
           <w:color w:val="A6A6A6" w:themeColor="background1" w:themeShade="A6"/>
         </w:rPr>
-        <w:t xml:space="preserve"> commit</w:t>
-      </w:r>
-    </w:p>
-    <w:p>
-      <w:pPr>
-        <w:spacing w:after="0"/>
-      </w:pPr>
-      <w:r>
-        <w:rPr>
-          <w:b/>
-        </w:rPr>
-        <w:t>git mv pepinillo.py pepino.py</w:t>
-      </w:r>
-      <w:r>
-        <w:tab/>
-      </w:r>
-      <w:r>
-        <w:sym w:font="Wingdings" w:char="F0E0"/>
-      </w:r>
-      <w:r>
-        <w:t xml:space="preserve"> </w:t>
-      </w:r>
-      <w:r>
-        <w:t xml:space="preserve">crea un control y </w:t>
-      </w:r>
-      <w:r>
-        <w:t>renombra un archivo creado</w:t>
-      </w:r>
-    </w:p>
-    <w:p>
-      <w:pPr>
-        <w:spacing w:after="0"/>
-      </w:pPr>
-      <w:r>
-        <w:rPr>
-          <w:b/>
-        </w:rPr>
-        <w:t>git rm pepino.py</w:t>
-      </w:r>
-      <w:r>
-        <w:t xml:space="preserve">   </w:t>
-      </w:r>
-      <w:r>
-        <w:sym w:font="Wingdings" w:char="F0E0"/>
-      </w:r>
-      <w:r>
-        <w:t xml:space="preserve"> Borra un archivo </w:t>
-      </w:r>
-    </w:p>
-    <w:p>
-      <w:pPr>
-        <w:spacing w:after="0"/>
-      </w:pPr>
-    </w:p>
-    <w:p>
-      <w:pPr>
-        <w:spacing w:after="0"/>
-      </w:pPr>
-      <w:r>
-        <w:rPr>
-          <w:b/>
-        </w:rPr>
-        <w:t>git reset --soft</w:t>
-      </w:r>
-      <w:r>
-        <w:t xml:space="preserve">  </w:t>
-      </w:r>
-      <w:r>
-        <w:sym w:font="Wingdings" w:char="F0E0"/>
-      </w:r>
-      <w:r>
-        <w:t xml:space="preserve"> recupera un archivo. OJO cuando un commit es creado, crea un registro alfanumérico largo llamado ID. Ese número se puede copiar antes de borrar  y respaldar en algún lado por si es necesario retornar a la visualización del histórico. Pero este </w:t>
-      </w:r>
-      <w:r>
-        <w:rPr>
-          <w:i/>
-        </w:rPr>
-        <w:t>no</w:t>
-      </w:r>
-      <w:r>
-        <w:t xml:space="preserve"> recupera el cambio.</w:t>
-      </w:r>
-    </w:p>
-    <w:p>
-      <w:pPr>
-        <w:spacing w:after="0"/>
-      </w:pPr>
-    </w:p>
-    <w:p>
-      <w:pPr>
-        <w:spacing w:after="0"/>
-      </w:pPr>
-      <w:r>
-        <w:rPr>
-          <w:b/>
-        </w:rPr>
-        <w:lastRenderedPageBreak/>
-        <w:t>git reset –hard</w:t>
-      </w:r>
-      <w:r>
-        <w:t xml:space="preserve"> </w:t>
-      </w:r>
-      <w:r>
-        <w:sym w:font="Wingdings" w:char="F0E0"/>
-      </w:r>
-      <w:r>
-        <w:t xml:space="preserve"> Al contrario de soft, hard se devuelve al histórico como soft pero este si recupera el archivo borrado.</w:t>
-      </w:r>
-      <w:r>
-        <w:t xml:space="preserve"> El único detalle es que al recuperar el commit no aparecerá con git log. Para ver todo los históricos de los commits se utiliza lo siguiente.</w:t>
-      </w:r>
-    </w:p>
-    <w:p>
-      <w:pPr>
-        <w:spacing w:after="0"/>
-      </w:pPr>
-    </w:p>
-    <w:p>
-      <w:pPr>
-        <w:spacing w:after="0"/>
-      </w:pPr>
-      <w:r>
-        <w:rPr>
-          <w:b/>
-        </w:rPr>
-        <w:t>git reset-- mixed</w:t>
-      </w:r>
-      <w:r>
-        <w:t xml:space="preserve">  </w:t>
-      </w:r>
-      <w:r>
-        <w:rPr>
-          <w:color w:val="A6A6A6" w:themeColor="background1" w:themeShade="A6"/>
-        </w:rPr>
-        <w:t>seguido de ID</w:t>
-      </w:r>
-      <w:r>
-        <w:rPr>
-          <w:color w:val="A6A6A6" w:themeColor="background1" w:themeShade="A6"/>
-        </w:rPr>
-        <w:t xml:space="preserve"> </w:t>
-      </w:r>
-      <w:r>
-        <w:sym w:font="Wingdings" w:char="F0E0"/>
-      </w:r>
-      <w:r>
-        <w:t>???</w:t>
-      </w:r>
-    </w:p>
-    <w:p>
-      <w:pPr>
-        <w:spacing w:after="0"/>
-      </w:pPr>
-    </w:p>
-    <w:p>
-      <w:pPr>
-        <w:spacing w:after="0"/>
-        <w:rPr>
-          <w:color w:val="A6A6A6" w:themeColor="background1" w:themeShade="A6"/>
-        </w:rPr>
-      </w:pPr>
-      <w:r>
-        <w:rPr>
-          <w:b/>
-        </w:rPr>
-        <w:t>git reflog</w:t>
-      </w:r>
-      <w:r>
-        <w:t xml:space="preserve"> </w:t>
-      </w:r>
-      <w:r>
-        <w:sym w:font="Wingdings" w:char="F0E0"/>
-      </w:r>
-      <w:r>
-        <w:t xml:space="preserve"> Reflog permite recuperar todos los commits inclusive los borrado por rm junto a sus cambios.</w:t>
-      </w:r>
-      <w:r>
-        <w:t xml:space="preserve"> Reflog muestra la lista y cada elemento del histórico muestra una número  con este formato &gt;  e33d0c9 &lt; antes del su detalle y tanto rest soft y hard pueden se utilizados con esa numeración alfanumérica como por ejemplo: </w:t>
-      </w:r>
-      <w:r>
-        <w:rPr>
-          <w:color w:val="A6A6A6" w:themeColor="background1" w:themeShade="A6"/>
-        </w:rPr>
-        <w:t>git reset-</w:t>
-      </w:r>
-      <w:r>
-        <w:rPr>
-          <w:color w:val="A6A6A6" w:themeColor="background1" w:themeShade="A6"/>
-        </w:rPr>
-        <w:t>-</w:t>
-      </w:r>
-      <w:r>
-        <w:rPr>
-          <w:color w:val="A6A6A6" w:themeColor="background1" w:themeShade="A6"/>
-        </w:rPr>
-        <w:t>soft e33d0c9</w:t>
-      </w:r>
-    </w:p>
-    <w:p>
-      <w:pPr>
-        <w:spacing w:after="0"/>
-        <w:rPr>
-          <w:color w:val="A6A6A6" w:themeColor="background1" w:themeShade="A6"/>
-        </w:rPr>
-      </w:pPr>
-    </w:p>
-    <w:p>
-      <w:pPr>
-        <w:spacing w:after="0"/>
-        <w:rPr>
-          <w:b/>
-          <w:color w:val="000000" w:themeColor="text1"/>
-        </w:rPr>
-      </w:pPr>
-      <w:r>
-        <w:rPr>
-          <w:b/>
-          <w:color w:val="000000" w:themeColor="text1"/>
-        </w:rPr>
-        <w:t>.gitingnore</w:t>
-      </w:r>
-    </w:p>
-    <w:p>
-      <w:pPr>
-        <w:spacing w:after="0"/>
-      </w:pPr>
-      <w:r>
-        <w:t>Para ignorar un archivo y que</w:t>
-      </w:r>
-      <w:r>
-        <w:t xml:space="preserve"> este no se suba al proyecto de</w:t>
-      </w:r>
-      <w:r>
-        <w:t xml:space="preserve">git primero se crea un documento con el nombre </w:t>
-      </w:r>
-      <w:r>
-        <w:rPr>
-          <w:b/>
-        </w:rPr>
-        <w:t>.gitignore</w:t>
-      </w:r>
-      <w:r>
-        <w:rPr>
-          <w:b/>
-        </w:rPr>
-        <w:t xml:space="preserve"> </w:t>
-      </w:r>
-      <w:r>
-        <w:t>y dentro de este</w:t>
-      </w:r>
-      <w:r>
-        <w:t xml:space="preserve"> digitar el nombre del archivo que no se desea. Por ejemplo: se escribe pepino.py, este no se subirá al proyecto remoto. Pero si hay una lista grande de archivos y se quiere subir desde uno en particular para adelante, se usa </w:t>
-      </w:r>
-      <w:r>
-        <w:rPr>
-          <w:b/>
-        </w:rPr>
-        <w:t>pepinillo.py*</w:t>
-      </w:r>
-      <w:r>
-        <w:t xml:space="preserve"> donde el asterisco indica que se va a subir desde ahí para adelante.</w:t>
-      </w:r>
-      <w:r>
-        <w:t xml:space="preserve"> También se puede crear una carpeta y ahí colocar todo lo que no se desea subir al remoto escribiendo dentro de .gitingnore la ruta de la carpeta por ejemplo: /pepinoingnorado/. También se puede ejecutar para extenciones, por ejemplo .css, .js, .py,  .html..etc</w:t>
-      </w:r>
-    </w:p>
-    <w:p>
-      <w:pPr>
-        <w:spacing w:after="0"/>
-      </w:pPr>
-    </w:p>
-    <w:p>
-      <w:pPr>
-        <w:spacing w:after="0"/>
-        <w:rPr>
-          <w:b/>
-        </w:rPr>
-      </w:pPr>
-      <w:r>
-        <w:rPr>
-          <w:b/>
-        </w:rPr>
-        <w:t>Ramas</w:t>
-      </w:r>
-      <w:r>
-        <w:rPr>
-          <w:b/>
-        </w:rPr>
-        <w:t xml:space="preserve"> y uniones</w:t>
-      </w:r>
-      <w:r>
-        <w:rPr>
-          <w:b/>
-        </w:rPr>
-        <w:t>(Merge)</w:t>
-      </w:r>
-    </w:p>
-    <w:p>
-      <w:pPr>
-        <w:spacing w:after="0"/>
-        <w:rPr>
-          <w:color w:val="A6A6A6" w:themeColor="background1" w:themeShade="A6"/>
-        </w:rPr>
-      </w:pPr>
-      <w:r>
-        <w:rPr>
-          <w:b/>
-        </w:rPr>
-        <w:t xml:space="preserve">git branch </w:t>
-      </w:r>
-      <w:r>
-        <w:rPr>
-          <w:b/>
-        </w:rPr>
-        <w:t>nueva_rama</w:t>
-      </w:r>
-      <w:r>
-        <w:rPr>
-          <w:b/>
-        </w:rPr>
-        <w:t xml:space="preserve"> </w:t>
-      </w:r>
-      <w:r>
-        <w:rPr>
-          <w:b/>
-        </w:rPr>
-        <w:sym w:font="Wingdings" w:char="F0E0"/>
-      </w:r>
-      <w:r>
-        <w:rPr>
-          <w:b/>
-        </w:rPr>
-        <w:t xml:space="preserve"> </w:t>
-      </w:r>
-      <w:r>
-        <w:t>branch son ramas de prueba que se crean para no alterar la rama master ni los documentos</w:t>
-      </w:r>
-      <w:r>
-        <w:t xml:space="preserve">. Con </w:t>
-      </w:r>
-      <w:r>
-        <w:rPr>
-          <w:b/>
-        </w:rPr>
-        <w:t>git log</w:t>
-      </w:r>
-      <w:r>
-        <w:t xml:space="preserve"> se visualiza en que rama se está presente y por default aun se encuentra en master viendo algo como esto: </w:t>
-      </w:r>
-      <w:r>
-        <w:rPr>
+        <w:t xml:space="preserve"> </w:t>
+      </w:r>
+      <w:proofErr w:type="spellStart"/>
+      <w:r>
+        <w:rPr>
+          <w:b/>
           <w:i/>
           <w:color w:val="A6A6A6" w:themeColor="background1" w:themeShade="A6"/>
         </w:rPr>
-        <w:t xml:space="preserve">HEAD -&gt; </w:t>
-      </w:r>
-      <w:r>
-        <w:rPr>
-          <w:b/>
+        <w:t>commit</w:t>
+      </w:r>
+      <w:proofErr w:type="spellEnd"/>
+    </w:p>
+    <w:p>
+      <w:pPr>
+        <w:spacing w:after="0"/>
+      </w:pPr>
+      <w:proofErr w:type="spellStart"/>
+      <w:proofErr w:type="gramStart"/>
+      <w:r>
+        <w:rPr>
+          <w:b/>
+        </w:rPr>
+        <w:t>git</w:t>
+      </w:r>
+      <w:proofErr w:type="spellEnd"/>
+      <w:proofErr w:type="gramEnd"/>
+      <w:r>
+        <w:rPr>
+          <w:b/>
+        </w:rPr>
+        <w:t xml:space="preserve"> mv pepinillo.py pepino.py</w:t>
+      </w:r>
+      <w:r>
+        <w:tab/>
+      </w:r>
+      <w:r>
+        <w:sym w:font="Wingdings" w:char="F0E0"/>
+      </w:r>
+      <w:r>
+        <w:t xml:space="preserve"> </w:t>
+      </w:r>
+      <w:r>
+        <w:t xml:space="preserve">crea un control y </w:t>
+      </w:r>
+      <w:r>
+        <w:t>renombra un archivo creado</w:t>
+      </w:r>
+    </w:p>
+    <w:p>
+      <w:pPr>
+        <w:spacing w:after="0"/>
+      </w:pPr>
+      <w:proofErr w:type="spellStart"/>
+      <w:proofErr w:type="gramStart"/>
+      <w:r>
+        <w:rPr>
+          <w:b/>
+        </w:rPr>
+        <w:t>git</w:t>
+      </w:r>
+      <w:proofErr w:type="spellEnd"/>
+      <w:proofErr w:type="gramEnd"/>
+      <w:r>
+        <w:rPr>
+          <w:b/>
+        </w:rPr>
+        <w:t xml:space="preserve"> </w:t>
+      </w:r>
+      <w:proofErr w:type="spellStart"/>
+      <w:r>
+        <w:rPr>
+          <w:b/>
+        </w:rPr>
+        <w:t>rm</w:t>
+      </w:r>
+      <w:proofErr w:type="spellEnd"/>
+      <w:r>
+        <w:rPr>
+          <w:b/>
+        </w:rPr>
+        <w:t xml:space="preserve"> pepino.py</w:t>
+      </w:r>
+      <w:r>
+        <w:t xml:space="preserve">   </w:t>
+      </w:r>
+      <w:r>
+        <w:sym w:font="Wingdings" w:char="F0E0"/>
+      </w:r>
+      <w:r>
+        <w:t xml:space="preserve"> Borra un archivo </w:t>
+      </w:r>
+    </w:p>
+    <w:p>
+      <w:pPr>
+        <w:spacing w:after="0"/>
+      </w:pPr>
+    </w:p>
+    <w:p>
+      <w:pPr>
+        <w:spacing w:after="0"/>
+      </w:pPr>
+      <w:proofErr w:type="spellStart"/>
+      <w:proofErr w:type="gramStart"/>
+      <w:r>
+        <w:rPr>
+          <w:b/>
+        </w:rPr>
+        <w:t>git</w:t>
+      </w:r>
+      <w:proofErr w:type="spellEnd"/>
+      <w:proofErr w:type="gramEnd"/>
+      <w:r>
+        <w:rPr>
+          <w:b/>
+        </w:rPr>
+        <w:t xml:space="preserve"> </w:t>
+      </w:r>
+      <w:proofErr w:type="spellStart"/>
+      <w:r>
+        <w:rPr>
+          <w:b/>
+        </w:rPr>
+        <w:t>reset</w:t>
+      </w:r>
+      <w:proofErr w:type="spellEnd"/>
+      <w:r>
+        <w:rPr>
+          <w:b/>
+        </w:rPr>
+        <w:t xml:space="preserve"> --</w:t>
+      </w:r>
+      <w:proofErr w:type="spellStart"/>
+      <w:r>
+        <w:rPr>
+          <w:b/>
+        </w:rPr>
+        <w:t>soft</w:t>
+      </w:r>
+      <w:proofErr w:type="spellEnd"/>
+      <w:r>
+        <w:t xml:space="preserve">  </w:t>
+      </w:r>
+      <w:r>
+        <w:sym w:font="Wingdings" w:char="F0E0"/>
+      </w:r>
+      <w:r>
+        <w:t xml:space="preserve"> recupera un archivo. OJO cuando un </w:t>
+      </w:r>
+      <w:proofErr w:type="spellStart"/>
+      <w:r>
+        <w:t>commit</w:t>
+      </w:r>
+      <w:proofErr w:type="spellEnd"/>
+      <w:r>
+        <w:t xml:space="preserve"> es creado, crea un registro alfanumérico largo llamado ID. Ese número se puede copiar antes de borrar  y respaldar en algún lado por si es necesario retornar a la visualización del histórico. Pero este </w:t>
+      </w:r>
+      <w:r>
+        <w:rPr>
+          <w:i/>
+        </w:rPr>
+        <w:t>no</w:t>
+      </w:r>
+      <w:r>
+        <w:t xml:space="preserve"> recupera el cambio.</w:t>
+      </w:r>
+    </w:p>
+    <w:p>
+      <w:pPr>
+        <w:spacing w:after="0"/>
+      </w:pPr>
+    </w:p>
+    <w:p>
+      <w:pPr>
+        <w:spacing w:after="0"/>
+      </w:pPr>
+      <w:proofErr w:type="spellStart"/>
+      <w:proofErr w:type="gramStart"/>
+      <w:r>
+        <w:rPr>
+          <w:b/>
+        </w:rPr>
+        <w:lastRenderedPageBreak/>
+        <w:t>git</w:t>
+      </w:r>
+      <w:proofErr w:type="spellEnd"/>
+      <w:proofErr w:type="gramEnd"/>
+      <w:r>
+        <w:rPr>
+          <w:b/>
+        </w:rPr>
+        <w:t xml:space="preserve"> </w:t>
+      </w:r>
+      <w:proofErr w:type="spellStart"/>
+      <w:r>
+        <w:rPr>
+          <w:b/>
+        </w:rPr>
+        <w:t>reset</w:t>
+      </w:r>
+      <w:proofErr w:type="spellEnd"/>
+      <w:r>
+        <w:rPr>
+          <w:b/>
+        </w:rPr>
+        <w:t xml:space="preserve"> –</w:t>
+      </w:r>
+      <w:proofErr w:type="spellStart"/>
+      <w:r>
+        <w:rPr>
+          <w:b/>
+        </w:rPr>
+        <w:t>hard</w:t>
+      </w:r>
+      <w:proofErr w:type="spellEnd"/>
+      <w:r>
+        <w:t xml:space="preserve"> </w:t>
+      </w:r>
+      <w:r>
+        <w:sym w:font="Wingdings" w:char="F0E0"/>
+      </w:r>
+      <w:r>
+        <w:t xml:space="preserve"> Al contrario de </w:t>
+      </w:r>
+      <w:proofErr w:type="spellStart"/>
+      <w:r>
+        <w:t>soft</w:t>
+      </w:r>
+      <w:proofErr w:type="spellEnd"/>
+      <w:r>
+        <w:t xml:space="preserve">, </w:t>
+      </w:r>
+      <w:proofErr w:type="spellStart"/>
+      <w:r>
+        <w:t>hard</w:t>
+      </w:r>
+      <w:proofErr w:type="spellEnd"/>
+      <w:r>
+        <w:t xml:space="preserve"> se devuelve al histórico como </w:t>
+      </w:r>
+      <w:proofErr w:type="spellStart"/>
+      <w:r>
+        <w:t>soft</w:t>
+      </w:r>
+      <w:proofErr w:type="spellEnd"/>
+      <w:r>
+        <w:t xml:space="preserve"> pero este si recupera el archivo borrado.</w:t>
+      </w:r>
+      <w:r>
+        <w:t xml:space="preserve"> El único detalle es que al recuperar el </w:t>
+      </w:r>
+      <w:proofErr w:type="spellStart"/>
+      <w:r>
+        <w:t>commit</w:t>
+      </w:r>
+      <w:proofErr w:type="spellEnd"/>
+      <w:r>
+        <w:t xml:space="preserve"> no aparecerá con </w:t>
+      </w:r>
+      <w:proofErr w:type="spellStart"/>
+      <w:r>
+        <w:t>git</w:t>
+      </w:r>
+      <w:proofErr w:type="spellEnd"/>
+      <w:r>
+        <w:t xml:space="preserve"> log. Para ver todo los históricos de los </w:t>
+      </w:r>
+      <w:proofErr w:type="spellStart"/>
+      <w:r>
+        <w:t>commits</w:t>
+      </w:r>
+      <w:proofErr w:type="spellEnd"/>
+      <w:r>
+        <w:t xml:space="preserve"> se utiliza lo siguiente.</w:t>
+      </w:r>
+    </w:p>
+    <w:p>
+      <w:pPr>
+        <w:spacing w:after="0"/>
+      </w:pPr>
+    </w:p>
+    <w:p>
+      <w:pPr>
+        <w:spacing w:after="0"/>
+      </w:pPr>
+      <w:proofErr w:type="spellStart"/>
+      <w:proofErr w:type="gramStart"/>
+      <w:r>
+        <w:rPr>
+          <w:b/>
+        </w:rPr>
+        <w:t>git</w:t>
+      </w:r>
+      <w:proofErr w:type="spellEnd"/>
+      <w:proofErr w:type="gramEnd"/>
+      <w:r>
+        <w:rPr>
+          <w:b/>
+        </w:rPr>
+        <w:t xml:space="preserve"> </w:t>
+      </w:r>
+      <w:proofErr w:type="spellStart"/>
+      <w:r>
+        <w:rPr>
+          <w:b/>
+        </w:rPr>
+        <w:t>reset</w:t>
+      </w:r>
+      <w:proofErr w:type="spellEnd"/>
+      <w:r>
+        <w:rPr>
+          <w:b/>
+        </w:rPr>
+        <w:t xml:space="preserve">-- </w:t>
+      </w:r>
+      <w:proofErr w:type="spellStart"/>
+      <w:r>
+        <w:rPr>
+          <w:b/>
+        </w:rPr>
+        <w:t>mixed</w:t>
+      </w:r>
+      <w:proofErr w:type="spellEnd"/>
+      <w:r>
+        <w:t xml:space="preserve">  </w:t>
+      </w:r>
+      <w:r>
+        <w:rPr>
+          <w:color w:val="A6A6A6" w:themeColor="background1" w:themeShade="A6"/>
+        </w:rPr>
+        <w:t>seguido de ID</w:t>
+      </w:r>
+      <w:r>
+        <w:rPr>
+          <w:color w:val="A6A6A6" w:themeColor="background1" w:themeShade="A6"/>
+        </w:rPr>
+        <w:t xml:space="preserve"> </w:t>
+      </w:r>
+      <w:r>
+        <w:sym w:font="Wingdings" w:char="F0E0"/>
+      </w:r>
+      <w:r>
+        <w:t>???</w:t>
+      </w:r>
+    </w:p>
+    <w:p>
+      <w:pPr>
+        <w:spacing w:after="0"/>
+      </w:pPr>
+    </w:p>
+    <w:p>
+      <w:pPr>
+        <w:spacing w:after="0"/>
+        <w:rPr>
+          <w:color w:val="A6A6A6" w:themeColor="background1" w:themeShade="A6"/>
+        </w:rPr>
+      </w:pPr>
+      <w:proofErr w:type="spellStart"/>
+      <w:proofErr w:type="gramStart"/>
+      <w:r>
+        <w:rPr>
+          <w:b/>
+        </w:rPr>
+        <w:t>git</w:t>
+      </w:r>
+      <w:proofErr w:type="spellEnd"/>
+      <w:proofErr w:type="gramEnd"/>
+      <w:r>
+        <w:rPr>
+          <w:b/>
+        </w:rPr>
+        <w:t xml:space="preserve"> </w:t>
+      </w:r>
+      <w:proofErr w:type="spellStart"/>
+      <w:r>
+        <w:rPr>
+          <w:b/>
+        </w:rPr>
+        <w:t>reflog</w:t>
+      </w:r>
+      <w:proofErr w:type="spellEnd"/>
+      <w:r>
+        <w:t xml:space="preserve"> </w:t>
+      </w:r>
+      <w:r>
+        <w:sym w:font="Wingdings" w:char="F0E0"/>
+      </w:r>
+      <w:r>
+        <w:t xml:space="preserve"> </w:t>
+      </w:r>
+      <w:proofErr w:type="spellStart"/>
+      <w:r>
+        <w:t>Reflog</w:t>
+      </w:r>
+      <w:proofErr w:type="spellEnd"/>
+      <w:r>
+        <w:t xml:space="preserve"> permite recuperar todos los </w:t>
+      </w:r>
+      <w:proofErr w:type="spellStart"/>
+      <w:r>
+        <w:t>commits</w:t>
+      </w:r>
+      <w:proofErr w:type="spellEnd"/>
+      <w:r>
+        <w:t xml:space="preserve"> inclusive los borrado por </w:t>
+      </w:r>
+      <w:proofErr w:type="spellStart"/>
+      <w:r>
+        <w:t>rm</w:t>
+      </w:r>
+      <w:proofErr w:type="spellEnd"/>
+      <w:r>
+        <w:t xml:space="preserve"> junto a sus cambios.</w:t>
+      </w:r>
+      <w:r>
+        <w:t xml:space="preserve"> </w:t>
+      </w:r>
+      <w:proofErr w:type="spellStart"/>
+      <w:r>
+        <w:t>Reflog</w:t>
+      </w:r>
+      <w:proofErr w:type="spellEnd"/>
+      <w:r>
+        <w:t xml:space="preserve"> muestra la lista y cada elemento del histórico muestra una número  con este formato &gt;  e33d0c9 &lt; antes del su detalle y tanto </w:t>
+      </w:r>
+      <w:proofErr w:type="spellStart"/>
+      <w:r>
+        <w:t>rest</w:t>
+      </w:r>
+      <w:proofErr w:type="spellEnd"/>
+      <w:r>
+        <w:t xml:space="preserve"> </w:t>
+      </w:r>
+      <w:proofErr w:type="spellStart"/>
+      <w:r>
+        <w:t>soft</w:t>
+      </w:r>
+      <w:proofErr w:type="spellEnd"/>
+      <w:r>
+        <w:t xml:space="preserve"> y </w:t>
+      </w:r>
+      <w:proofErr w:type="spellStart"/>
+      <w:r>
+        <w:t>hard</w:t>
+      </w:r>
+      <w:proofErr w:type="spellEnd"/>
+      <w:r>
+        <w:t xml:space="preserve"> pueden </w:t>
+      </w:r>
+      <w:proofErr w:type="spellStart"/>
+      <w:r>
+        <w:t>se</w:t>
+      </w:r>
+      <w:proofErr w:type="spellEnd"/>
+      <w:r>
+        <w:t xml:space="preserve"> utilizados con esa numeración alfanumérica como por ejemplo: </w:t>
+      </w:r>
+      <w:proofErr w:type="spellStart"/>
+      <w:r>
+        <w:rPr>
+          <w:color w:val="A6A6A6" w:themeColor="background1" w:themeShade="A6"/>
+        </w:rPr>
+        <w:t>git</w:t>
+      </w:r>
+      <w:proofErr w:type="spellEnd"/>
+      <w:r>
+        <w:rPr>
+          <w:color w:val="A6A6A6" w:themeColor="background1" w:themeShade="A6"/>
+        </w:rPr>
+        <w:t xml:space="preserve"> </w:t>
+      </w:r>
+      <w:proofErr w:type="spellStart"/>
+      <w:r>
+        <w:rPr>
+          <w:color w:val="A6A6A6" w:themeColor="background1" w:themeShade="A6"/>
+        </w:rPr>
+        <w:t>reset</w:t>
+      </w:r>
+      <w:proofErr w:type="spellEnd"/>
+      <w:r>
+        <w:rPr>
+          <w:color w:val="A6A6A6" w:themeColor="background1" w:themeShade="A6"/>
+        </w:rPr>
+        <w:t>-</w:t>
+      </w:r>
+      <w:r>
+        <w:rPr>
+          <w:color w:val="A6A6A6" w:themeColor="background1" w:themeShade="A6"/>
+        </w:rPr>
+        <w:t>-</w:t>
+      </w:r>
+      <w:proofErr w:type="spellStart"/>
+      <w:r>
+        <w:rPr>
+          <w:color w:val="A6A6A6" w:themeColor="background1" w:themeShade="A6"/>
+        </w:rPr>
+        <w:t>soft</w:t>
+      </w:r>
+      <w:proofErr w:type="spellEnd"/>
+      <w:r>
+        <w:rPr>
+          <w:color w:val="A6A6A6" w:themeColor="background1" w:themeShade="A6"/>
+        </w:rPr>
+        <w:t xml:space="preserve"> e33d0c9</w:t>
+      </w:r>
+    </w:p>
+    <w:p>
+      <w:pPr>
+        <w:spacing w:after="0"/>
+        <w:rPr>
+          <w:color w:val="A6A6A6" w:themeColor="background1" w:themeShade="A6"/>
+        </w:rPr>
+      </w:pPr>
+    </w:p>
+    <w:p>
+      <w:pPr>
+        <w:spacing w:after="0"/>
+        <w:rPr>
+          <w:b/>
+          <w:color w:val="000000" w:themeColor="text1"/>
+        </w:rPr>
+      </w:pPr>
+      <w:r>
+        <w:rPr>
+          <w:b/>
+          <w:color w:val="000000" w:themeColor="text1"/>
+        </w:rPr>
+        <w:t>.</w:t>
+      </w:r>
+      <w:proofErr w:type="spellStart"/>
+      <w:r>
+        <w:rPr>
+          <w:b/>
+          <w:color w:val="000000" w:themeColor="text1"/>
+        </w:rPr>
+        <w:t>gitingnore</w:t>
+      </w:r>
+      <w:proofErr w:type="spellEnd"/>
+    </w:p>
+    <w:p>
+      <w:pPr>
+        <w:spacing w:after="0"/>
+      </w:pPr>
+      <w:r>
+        <w:t>Para ignorar un archivo y que</w:t>
+      </w:r>
+      <w:r>
+        <w:t xml:space="preserve"> este no se suba al proyecto </w:t>
+      </w:r>
+      <w:proofErr w:type="spellStart"/>
+      <w:r>
+        <w:t>de</w:t>
+      </w:r>
+      <w:r>
+        <w:t>git</w:t>
+      </w:r>
+      <w:proofErr w:type="spellEnd"/>
+      <w:r>
+        <w:t xml:space="preserve"> primero se crea un documento con el nombre </w:t>
+      </w:r>
+      <w:r>
+        <w:rPr>
+          <w:b/>
+        </w:rPr>
+        <w:t>.</w:t>
+      </w:r>
+      <w:proofErr w:type="spellStart"/>
+      <w:r>
+        <w:rPr>
+          <w:b/>
+        </w:rPr>
+        <w:t>gitignore</w:t>
+      </w:r>
+      <w:proofErr w:type="spellEnd"/>
+      <w:r>
+        <w:rPr>
+          <w:b/>
+        </w:rPr>
+        <w:t xml:space="preserve"> </w:t>
+      </w:r>
+      <w:r>
+        <w:t>y dentro de este</w:t>
+      </w:r>
+      <w:r>
+        <w:t xml:space="preserve"> digitar el nombre del archivo que no se desea. Por ejemplo: se escribe pepino.py, este no se subirá al proyecto remoto. Pero si hay una lista grande de archivos y se quiere subir desde uno en particular para adelante, se usa </w:t>
+      </w:r>
+      <w:r>
+        <w:rPr>
+          <w:b/>
+        </w:rPr>
+        <w:t>pepinillo.py*</w:t>
+      </w:r>
+      <w:r>
+        <w:t xml:space="preserve"> donde el asterisco indica que se va a subir desde ahí para adelante.</w:t>
+      </w:r>
+      <w:r>
+        <w:t xml:space="preserve"> También se puede crear una carpeta y ahí colocar todo lo que no se desea subir al remoto escribiendo dentro de .</w:t>
+      </w:r>
+      <w:proofErr w:type="spellStart"/>
+      <w:r>
+        <w:t>gitingnore</w:t>
+      </w:r>
+      <w:proofErr w:type="spellEnd"/>
+      <w:r>
+        <w:t xml:space="preserve"> la ruta de la carpeta por ejemplo: /</w:t>
+      </w:r>
+      <w:proofErr w:type="spellStart"/>
+      <w:r>
+        <w:t>pepinoingnorado</w:t>
+      </w:r>
+      <w:proofErr w:type="spellEnd"/>
+      <w:r>
+        <w:t xml:space="preserve">/. También se puede ejecutar para </w:t>
+      </w:r>
+      <w:proofErr w:type="spellStart"/>
+      <w:r>
+        <w:t>extenciones</w:t>
+      </w:r>
+      <w:proofErr w:type="spellEnd"/>
+      <w:r>
+        <w:t>, por ejemplo .</w:t>
+      </w:r>
+      <w:proofErr w:type="spellStart"/>
+      <w:r>
+        <w:t>css</w:t>
+      </w:r>
+      <w:proofErr w:type="spellEnd"/>
+      <w:r>
+        <w:t>, .</w:t>
+      </w:r>
+      <w:proofErr w:type="spellStart"/>
+      <w:r>
+        <w:t>js</w:t>
+      </w:r>
+      <w:proofErr w:type="spellEnd"/>
+      <w:r>
+        <w:t>, .</w:t>
+      </w:r>
+      <w:proofErr w:type="spellStart"/>
+      <w:r>
+        <w:t>py</w:t>
+      </w:r>
+      <w:proofErr w:type="spellEnd"/>
+      <w:r>
+        <w:t>,  .</w:t>
+      </w:r>
+      <w:proofErr w:type="spellStart"/>
+      <w:r>
+        <w:t>html</w:t>
+      </w:r>
+      <w:proofErr w:type="spellEnd"/>
+      <w:proofErr w:type="gramStart"/>
+      <w:r>
+        <w:t>..</w:t>
+      </w:r>
+      <w:proofErr w:type="spellStart"/>
+      <w:r>
+        <w:t>etc</w:t>
+      </w:r>
+      <w:proofErr w:type="spellEnd"/>
+      <w:proofErr w:type="gramEnd"/>
+    </w:p>
+    <w:p>
+      <w:pPr>
+        <w:spacing w:after="0"/>
+      </w:pPr>
+    </w:p>
+    <w:p>
+      <w:pPr>
+        <w:spacing w:after="0"/>
+        <w:rPr>
+          <w:b/>
+        </w:rPr>
+      </w:pPr>
+      <w:r>
+        <w:rPr>
+          <w:b/>
+        </w:rPr>
+        <w:t>Ramas</w:t>
+      </w:r>
+      <w:r>
+        <w:rPr>
+          <w:b/>
+        </w:rPr>
+        <w:t xml:space="preserve"> y </w:t>
+      </w:r>
+      <w:proofErr w:type="gramStart"/>
+      <w:r>
+        <w:rPr>
+          <w:b/>
+        </w:rPr>
+        <w:t>uniones</w:t>
+      </w:r>
+      <w:r>
+        <w:rPr>
+          <w:b/>
+        </w:rPr>
+        <w:t>(</w:t>
+      </w:r>
+      <w:proofErr w:type="spellStart"/>
+      <w:proofErr w:type="gramEnd"/>
+      <w:r>
+        <w:rPr>
+          <w:b/>
+        </w:rPr>
+        <w:t>Merge</w:t>
+      </w:r>
+      <w:proofErr w:type="spellEnd"/>
+      <w:r>
+        <w:rPr>
+          <w:b/>
+        </w:rPr>
+        <w:t>)</w:t>
+      </w:r>
+    </w:p>
+    <w:p>
+      <w:pPr>
+        <w:spacing w:after="0"/>
+        <w:rPr>
+          <w:color w:val="A6A6A6" w:themeColor="background1" w:themeShade="A6"/>
+        </w:rPr>
+      </w:pPr>
+      <w:proofErr w:type="spellStart"/>
+      <w:proofErr w:type="gramStart"/>
+      <w:r>
+        <w:rPr>
+          <w:b/>
+        </w:rPr>
+        <w:t>git</w:t>
+      </w:r>
+      <w:proofErr w:type="spellEnd"/>
+      <w:proofErr w:type="gramEnd"/>
+      <w:r>
+        <w:rPr>
+          <w:b/>
+        </w:rPr>
+        <w:t xml:space="preserve"> </w:t>
+      </w:r>
+      <w:proofErr w:type="spellStart"/>
+      <w:r>
+        <w:rPr>
+          <w:b/>
+        </w:rPr>
+        <w:t>branch</w:t>
+      </w:r>
+      <w:proofErr w:type="spellEnd"/>
+      <w:r>
+        <w:rPr>
+          <w:b/>
+        </w:rPr>
+        <w:t xml:space="preserve"> </w:t>
+      </w:r>
+      <w:proofErr w:type="spellStart"/>
+      <w:r>
+        <w:rPr>
+          <w:b/>
+        </w:rPr>
+        <w:t>nueva_rama</w:t>
+      </w:r>
+      <w:proofErr w:type="spellEnd"/>
+      <w:r>
+        <w:rPr>
+          <w:b/>
+        </w:rPr>
+        <w:t xml:space="preserve"> </w:t>
+      </w:r>
+      <w:r>
+        <w:rPr>
+          <w:b/>
+        </w:rPr>
+        <w:sym w:font="Wingdings" w:char="F0E0"/>
+      </w:r>
+      <w:r>
+        <w:rPr>
+          <w:b/>
+        </w:rPr>
+        <w:t xml:space="preserve"> </w:t>
+      </w:r>
+      <w:proofErr w:type="spellStart"/>
+      <w:r>
+        <w:t>branch</w:t>
+      </w:r>
+      <w:proofErr w:type="spellEnd"/>
+      <w:r>
+        <w:t xml:space="preserve"> son ramas de prueba que se crean para no alterar la rama master ni los documentos</w:t>
+      </w:r>
+      <w:r>
+        <w:t xml:space="preserve">. Con </w:t>
+      </w:r>
+      <w:proofErr w:type="spellStart"/>
+      <w:r>
+        <w:rPr>
+          <w:b/>
+        </w:rPr>
+        <w:t>git</w:t>
+      </w:r>
+      <w:proofErr w:type="spellEnd"/>
+      <w:r>
+        <w:rPr>
+          <w:b/>
+        </w:rPr>
+        <w:t xml:space="preserve"> log</w:t>
+      </w:r>
+      <w:r>
+        <w:t xml:space="preserve"> se visualiza en que rama se está presente y por default </w:t>
+      </w:r>
+      <w:proofErr w:type="spellStart"/>
+      <w:r>
+        <w:t>aun</w:t>
+      </w:r>
+      <w:proofErr w:type="spellEnd"/>
+      <w:r>
+        <w:t xml:space="preserve"> se encuentra en master viendo algo como esto: </w:t>
+      </w:r>
+      <w:r>
+        <w:rPr>
           <w:i/>
           <w:color w:val="A6A6A6" w:themeColor="background1" w:themeShade="A6"/>
         </w:rPr>
-        <w:t>master</w:t>
-      </w:r>
-      <w:r>
-        <w:rPr>
+        <w:t xml:space="preserve">HEAD -&gt; </w:t>
+      </w:r>
+      <w:r>
+        <w:rPr>
+          <w:b/>
           <w:i/>
           <w:color w:val="A6A6A6" w:themeColor="background1" w:themeShade="A6"/>
         </w:rPr>
-        <w:t>, nueva_rama</w:t>
+        <w:t>master</w:t>
       </w:r>
       <w:r>
         <w:rPr>
           <w:i/>
           <w:color w:val="A6A6A6" w:themeColor="background1" w:themeShade="A6"/>
         </w:rPr>
-        <w:t xml:space="preserve">. </w:t>
-      </w:r>
-    </w:p>
-    <w:p>
-      <w:pPr>
-        <w:spacing w:after="0"/>
-      </w:pPr>
-    </w:p>
-    <w:p>
-      <w:pPr>
-        <w:spacing w:after="0"/>
-        <w:rPr>
-          <w:b/>
-        </w:rPr>
-      </w:pPr>
-      <w:r>
-        <w:rPr>
-          <w:b/>
-        </w:rPr>
-        <w:t xml:space="preserve">git checkout </w:t>
-      </w:r>
-      <w:r>
-        <w:rPr>
-          <w:b/>
-        </w:rPr>
-        <w:t xml:space="preserve">-b </w:t>
-      </w:r>
-      <w:r>
-        <w:rPr>
-          <w:b/>
-        </w:rPr>
-        <w:t>nueva_rama</w:t>
-      </w:r>
-      <w:r>
-        <w:rPr>
-          <w:b/>
-        </w:rPr>
-        <w:t xml:space="preserve"> </w:t>
-      </w:r>
-      <w:r>
-        <w:rPr>
-          <w:b/>
-        </w:rPr>
-        <w:sym w:font="Wingdings" w:char="F0E0"/>
-      </w:r>
-      <w:r>
-        <w:rPr>
-          <w:b/>
-        </w:rPr>
-        <w:t xml:space="preserve"> </w:t>
-      </w:r>
-      <w:r>
-        <w:t>Con esta instrucción se pasa a la nueva_rama</w:t>
-      </w:r>
-      <w:r>
-        <w:t xml:space="preserve">. Aquí se siguen utilizando los mismos comandos. Para saber en la rama que se está ubicado se utiliza git log y aparece la información </w:t>
-      </w:r>
-      <w:r>
-        <w:t xml:space="preserve">siguiente: </w:t>
-      </w:r>
-      <w:r>
-        <w:t xml:space="preserve"> </w:t>
-      </w:r>
+        <w:t xml:space="preserve">, </w:t>
+      </w:r>
+      <w:proofErr w:type="spellStart"/>
       <w:r>
         <w:rPr>
           <w:i/>
           <w:color w:val="A6A6A6" w:themeColor="background1" w:themeShade="A6"/>
         </w:rPr>
-        <w:t xml:space="preserve">HEAD -&gt; </w:t>
-      </w:r>
-      <w:r>
-        <w:rPr>
-          <w:b/>
+        <w:t>nueva_rama</w:t>
+      </w:r>
+      <w:proofErr w:type="spellEnd"/>
+      <w:r>
+        <w:rPr>
           <w:i/>
           <w:color w:val="A6A6A6" w:themeColor="background1" w:themeShade="A6"/>
         </w:rPr>
+        <w:t xml:space="preserve">. </w:t>
+      </w:r>
+    </w:p>
+    <w:p>
+      <w:pPr>
+        <w:spacing w:after="0"/>
+      </w:pPr>
+    </w:p>
+    <w:p>
+      <w:pPr>
+        <w:spacing w:after="0"/>
+        <w:rPr>
+          <w:b/>
+        </w:rPr>
+      </w:pPr>
+      <w:proofErr w:type="spellStart"/>
+      <w:proofErr w:type="gramStart"/>
+      <w:r>
+        <w:rPr>
+          <w:b/>
+        </w:rPr>
+        <w:t>git</w:t>
+      </w:r>
+      <w:proofErr w:type="spellEnd"/>
+      <w:proofErr w:type="gramEnd"/>
+      <w:r>
+        <w:rPr>
+          <w:b/>
+        </w:rPr>
+        <w:t xml:space="preserve"> </w:t>
+      </w:r>
+      <w:proofErr w:type="spellStart"/>
+      <w:r>
+        <w:rPr>
+          <w:b/>
+        </w:rPr>
+        <w:t>checkout</w:t>
+      </w:r>
+      <w:proofErr w:type="spellEnd"/>
+      <w:r>
+        <w:rPr>
+          <w:b/>
+        </w:rPr>
+        <w:t xml:space="preserve"> </w:t>
+      </w:r>
+      <w:r>
+        <w:rPr>
+          <w:b/>
+        </w:rPr>
+        <w:t xml:space="preserve">-b </w:t>
+      </w:r>
+      <w:proofErr w:type="spellStart"/>
+      <w:r>
+        <w:rPr>
+          <w:b/>
+        </w:rPr>
         <w:t>nueva_rama</w:t>
       </w:r>
-      <w:r>
-        <w:rPr>
-          <w:b/>
+      <w:proofErr w:type="spellEnd"/>
+      <w:r>
+        <w:rPr>
+          <w:b/>
+        </w:rPr>
+        <w:t xml:space="preserve"> </w:t>
+      </w:r>
+      <w:r>
+        <w:rPr>
+          <w:b/>
+        </w:rPr>
+        <w:sym w:font="Wingdings" w:char="F0E0"/>
+      </w:r>
+      <w:r>
+        <w:rPr>
+          <w:b/>
+        </w:rPr>
+        <w:t xml:space="preserve"> </w:t>
+      </w:r>
+      <w:r>
+        <w:t xml:space="preserve">Con esta instrucción se pasa a la </w:t>
+      </w:r>
+      <w:proofErr w:type="spellStart"/>
+      <w:r>
+        <w:t>nueva_rama</w:t>
+      </w:r>
+      <w:proofErr w:type="spellEnd"/>
+      <w:r>
+        <w:t xml:space="preserve">. Aquí se siguen utilizando los mismos comandos. Para saber en la rama que se está ubicado se utiliza </w:t>
+      </w:r>
+      <w:proofErr w:type="spellStart"/>
+      <w:r>
+        <w:t>git</w:t>
+      </w:r>
+      <w:proofErr w:type="spellEnd"/>
+      <w:r>
+        <w:t xml:space="preserve"> log y aparece la información </w:t>
+      </w:r>
+      <w:r>
+        <w:t>siguiente</w:t>
+      </w:r>
+      <w:proofErr w:type="gramStart"/>
+      <w:r>
+        <w:t xml:space="preserve">: </w:t>
+      </w:r>
+      <w:r>
+        <w:t xml:space="preserve"> </w:t>
+      </w:r>
+      <w:r>
+        <w:rPr>
           <w:i/>
           <w:color w:val="A6A6A6" w:themeColor="background1" w:themeShade="A6"/>
         </w:rPr>
-        <w:t xml:space="preserve">, </w:t>
-      </w:r>
-      <w:r>
-        <w:rPr>
-          <w:color w:val="A6A6A6" w:themeColor="background1" w:themeShade="A6"/>
-        </w:rPr>
-        <w:t>master</w:t>
-      </w:r>
+        <w:t>HEAD</w:t>
+      </w:r>
+      <w:proofErr w:type="gramEnd"/>
       <w:r>
         <w:rPr>
           <w:i/>
           <w:color w:val="A6A6A6" w:themeColor="background1" w:themeShade="A6"/>
         </w:rPr>
-        <w:t>.</w:t>
-      </w:r>
-      <w:r>
-        <w:rPr>
+        <w:t xml:space="preserve"> -&gt; </w:t>
+      </w:r>
+      <w:proofErr w:type="spellStart"/>
+      <w:r>
+        <w:rPr>
+          <w:b/>
           <w:i/>
           <w:color w:val="A6A6A6" w:themeColor="background1" w:themeShade="A6"/>
         </w:rPr>
+        <w:t>nueva_rama</w:t>
+      </w:r>
+      <w:proofErr w:type="spellEnd"/>
+      <w:r>
+        <w:rPr>
+          <w:b/>
+          <w:i/>
+          <w:color w:val="A6A6A6" w:themeColor="background1" w:themeShade="A6"/>
+        </w:rPr>
+        <w:t xml:space="preserve">, </w:t>
+      </w:r>
+      <w:r>
+        <w:rPr>
+          <w:color w:val="A6A6A6" w:themeColor="background1" w:themeShade="A6"/>
+        </w:rPr>
+        <w:t>master</w:t>
+      </w:r>
+      <w:r>
+        <w:rPr>
+          <w:i/>
+          <w:color w:val="A6A6A6" w:themeColor="background1" w:themeShade="A6"/>
+        </w:rPr>
+        <w:t>.</w:t>
+      </w:r>
+      <w:r>
+        <w:rPr>
+          <w:i/>
+          <w:color w:val="A6A6A6" w:themeColor="background1" w:themeShade="A6"/>
+        </w:rPr>
         <w:t xml:space="preserve"> </w:t>
       </w:r>
       <w:r>
@@ -1106,12 +2176,14 @@
           <w:b/>
         </w:rPr>
       </w:pPr>
+      <w:proofErr w:type="spellStart"/>
       <w:r>
         <w:rPr>
           <w:b/>
         </w:rPr>
         <w:t>Merge</w:t>
       </w:r>
+      <w:proofErr w:type="spellEnd"/>
     </w:p>
     <w:p>
       <w:pPr>
@@ -1129,12 +2201,14 @@
       <w:r>
         <w:t xml:space="preserve"> con la </w:t>
       </w:r>
+      <w:proofErr w:type="spellStart"/>
       <w:r>
         <w:rPr>
           <w:b/>
         </w:rPr>
         <w:t>nueva_rama</w:t>
       </w:r>
+      <w:proofErr w:type="spellEnd"/>
       <w:r>
         <w:t xml:space="preserve">, </w:t>
       </w:r>
@@ -1156,11 +2230,33 @@
         </w:rPr>
         <w:t xml:space="preserve"> </w:t>
       </w:r>
-      <w:r>
-        <w:rPr>
-          <w:b/>
-        </w:rPr>
-        <w:t>git checkout master</w:t>
+      <w:proofErr w:type="spellStart"/>
+      <w:r>
+        <w:rPr>
+          <w:b/>
+        </w:rPr>
+        <w:t>git</w:t>
+      </w:r>
+      <w:proofErr w:type="spellEnd"/>
+      <w:r>
+        <w:rPr>
+          <w:b/>
+        </w:rPr>
+        <w:t xml:space="preserve"> </w:t>
+      </w:r>
+      <w:proofErr w:type="spellStart"/>
+      <w:r>
+        <w:rPr>
+          <w:b/>
+        </w:rPr>
+        <w:t>checkout</w:t>
+      </w:r>
+      <w:proofErr w:type="spellEnd"/>
+      <w:r>
+        <w:rPr>
+          <w:b/>
+        </w:rPr>
+        <w:t xml:space="preserve"> master</w:t>
       </w:r>
       <w:r>
         <w:rPr>
@@ -1174,13 +2270,15 @@
       <w:r>
         <w:t xml:space="preserve"> </w:t>
       </w:r>
+      <w:proofErr w:type="spellStart"/>
       <w:r>
         <w:rPr>
           <w:b/>
           <w:i/>
         </w:rPr>
-        <w:t>git merge nueva_rama</w:t>
-      </w:r>
+        <w:t>git</w:t>
+      </w:r>
+      <w:proofErr w:type="spellEnd"/>
       <w:r>
         <w:rPr>
           <w:b/>
@@ -1188,25 +2286,97 @@
         </w:rPr>
         <w:t xml:space="preserve"> </w:t>
       </w:r>
-      <w:r>
-        <w:t>y a partir de aquí se puede borrar nueva_rama solo si no se va a utilizar más</w:t>
-      </w:r>
-    </w:p>
-    <w:p>
-      <w:pPr>
-        <w:spacing w:after="0"/>
-      </w:pPr>
-    </w:p>
-    <w:p>
-      <w:pPr>
-        <w:spacing w:after="0"/>
-      </w:pPr>
-      <w:r>
-        <w:rPr>
-          <w:b/>
-        </w:rPr>
-        <w:t>git branch -d nueva_rama</w:t>
-      </w:r>
+      <w:proofErr w:type="spellStart"/>
+      <w:r>
+        <w:rPr>
+          <w:b/>
+          <w:i/>
+        </w:rPr>
+        <w:t>merge</w:t>
+      </w:r>
+      <w:proofErr w:type="spellEnd"/>
+      <w:r>
+        <w:rPr>
+          <w:b/>
+          <w:i/>
+        </w:rPr>
+        <w:t xml:space="preserve"> </w:t>
+      </w:r>
+      <w:proofErr w:type="spellStart"/>
+      <w:r>
+        <w:rPr>
+          <w:b/>
+          <w:i/>
+        </w:rPr>
+        <w:t>nueva_rama</w:t>
+      </w:r>
+      <w:proofErr w:type="spellEnd"/>
+      <w:r>
+        <w:rPr>
+          <w:b/>
+          <w:i/>
+        </w:rPr>
+        <w:t xml:space="preserve"> </w:t>
+      </w:r>
+      <w:r>
+        <w:t xml:space="preserve">y a partir de aquí se puede borrar </w:t>
+      </w:r>
+      <w:proofErr w:type="spellStart"/>
+      <w:r>
+        <w:t>nueva_rama</w:t>
+      </w:r>
+      <w:proofErr w:type="spellEnd"/>
+      <w:r>
+        <w:t xml:space="preserve"> solo si no se va a utilizar más</w:t>
+      </w:r>
+    </w:p>
+    <w:p>
+      <w:pPr>
+        <w:spacing w:after="0"/>
+      </w:pPr>
+    </w:p>
+    <w:p>
+      <w:pPr>
+        <w:spacing w:after="0"/>
+      </w:pPr>
+      <w:proofErr w:type="spellStart"/>
+      <w:proofErr w:type="gramStart"/>
+      <w:r>
+        <w:rPr>
+          <w:b/>
+        </w:rPr>
+        <w:t>git</w:t>
+      </w:r>
+      <w:proofErr w:type="spellEnd"/>
+      <w:proofErr w:type="gramEnd"/>
+      <w:r>
+        <w:rPr>
+          <w:b/>
+        </w:rPr>
+        <w:t xml:space="preserve"> </w:t>
+      </w:r>
+      <w:proofErr w:type="spellStart"/>
+      <w:r>
+        <w:rPr>
+          <w:b/>
+        </w:rPr>
+        <w:t>branch</w:t>
+      </w:r>
+      <w:proofErr w:type="spellEnd"/>
+      <w:r>
+        <w:rPr>
+          <w:b/>
+        </w:rPr>
+        <w:t xml:space="preserve"> -d </w:t>
+      </w:r>
+      <w:proofErr w:type="spellStart"/>
+      <w:r>
+        <w:rPr>
+          <w:b/>
+        </w:rPr>
+        <w:t>nueva_rama</w:t>
+      </w:r>
+      <w:proofErr w:type="spellEnd"/>
       <w:r>
         <w:t xml:space="preserve"> </w:t>
       </w:r>
@@ -1232,8 +2402,29 @@
       <w:pPr>
         <w:spacing w:after="0"/>
       </w:pPr>
-      <w:r>
-        <w:t xml:space="preserve">Pueden existir conflicto entre ramas. Los  conflictos es que tanto en master como en la nueva_rama están los mismos documentos, ahí todo bien, pero cuando en la nueva_rama se </w:t>
+      <w:proofErr w:type="gramStart"/>
+      <w:r>
+        <w:t>Pueden</w:t>
+      </w:r>
+      <w:proofErr w:type="gramEnd"/>
+      <w:r>
+        <w:t xml:space="preserve"> existir conflicto entre ramas. Los  conflictos es que tanto en master como en la </w:t>
+      </w:r>
+      <w:proofErr w:type="spellStart"/>
+      <w:r>
+        <w:t>nueva_rama</w:t>
+      </w:r>
+      <w:proofErr w:type="spellEnd"/>
+      <w:r>
+        <w:t xml:space="preserve"> están los mismos documentos, ahí todo bien, pero cuando en la </w:t>
+      </w:r>
+      <w:proofErr w:type="spellStart"/>
+      <w:r>
+        <w:t>nueva_rama</w:t>
+      </w:r>
+      <w:proofErr w:type="spellEnd"/>
+      <w:r>
+        <w:t xml:space="preserve"> se </w:t>
       </w:r>
       <w:r>
         <w:lastRenderedPageBreak/>
@@ -1246,26 +2437,69 @@
         <w:rPr>
           <w:b/>
         </w:rPr>
-        <w:t>CONFLICT (content)</w:t>
-      </w:r>
-      <w:r>
-        <w:t xml:space="preserve"> y donde se encuentra el código. Así que antes de unir es necesario corregir la alerta y luego pasar a master para desde ahí unir  master con branch</w:t>
-      </w:r>
-    </w:p>
-    <w:p>
-      <w:pPr>
-        <w:spacing w:after="0"/>
-      </w:pPr>
-    </w:p>
-    <w:p>
-      <w:pPr>
-        <w:spacing w:after="0"/>
-      </w:pPr>
-      <w:r>
-        <w:rPr>
-          <w:b/>
-        </w:rPr>
-        <w:t>git tag pepino</w:t>
+        <w:t>CONFLICT (</w:t>
+      </w:r>
+      <w:proofErr w:type="spellStart"/>
+      <w:r>
+        <w:rPr>
+          <w:b/>
+        </w:rPr>
+        <w:t>content</w:t>
+      </w:r>
+      <w:proofErr w:type="spellEnd"/>
+      <w:r>
+        <w:rPr>
+          <w:b/>
+        </w:rPr>
+        <w:t>)</w:t>
+      </w:r>
+      <w:r>
+        <w:t xml:space="preserve"> y donde se encuentra el código. Así que antes de unir es necesario corregir la alerta y luego pasar a master para desde ahí unir  master con </w:t>
+      </w:r>
+      <w:proofErr w:type="spellStart"/>
+      <w:r>
+        <w:t>branch</w:t>
+      </w:r>
+      <w:proofErr w:type="spellEnd"/>
+    </w:p>
+    <w:p>
+      <w:pPr>
+        <w:spacing w:after="0"/>
+      </w:pPr>
+    </w:p>
+    <w:p>
+      <w:pPr>
+        <w:spacing w:after="0"/>
+      </w:pPr>
+      <w:proofErr w:type="spellStart"/>
+      <w:proofErr w:type="gramStart"/>
+      <w:r>
+        <w:rPr>
+          <w:b/>
+        </w:rPr>
+        <w:t>git</w:t>
+      </w:r>
+      <w:proofErr w:type="spellEnd"/>
+      <w:proofErr w:type="gramEnd"/>
+      <w:r>
+        <w:rPr>
+          <w:b/>
+        </w:rPr>
+        <w:t xml:space="preserve"> </w:t>
+      </w:r>
+      <w:proofErr w:type="spellStart"/>
+      <w:r>
+        <w:rPr>
+          <w:b/>
+        </w:rPr>
+        <w:t>tag</w:t>
+      </w:r>
+      <w:proofErr w:type="spellEnd"/>
+      <w:r>
+        <w:rPr>
+          <w:b/>
+        </w:rPr>
+        <w:t xml:space="preserve"> pepino</w:t>
       </w:r>
       <w:r>
         <w:t xml:space="preserve"> </w:t>
@@ -1280,19 +2514,42 @@
         <w:rPr>
           <w:color w:val="A6A6A6" w:themeColor="background1" w:themeShade="A6"/>
         </w:rPr>
-        <w:t xml:space="preserve">(HEAD -&gt; nueva_rama, </w:t>
-      </w:r>
-      <w:r>
-        <w:rPr>
-          <w:b/>
+        <w:t xml:space="preserve">(HEAD -&gt; </w:t>
+      </w:r>
+      <w:proofErr w:type="spellStart"/>
+      <w:r>
+        <w:rPr>
           <w:color w:val="A6A6A6" w:themeColor="background1" w:themeShade="A6"/>
         </w:rPr>
-        <w:t>tag: pepino</w:t>
-      </w:r>
+        <w:t>nueva_rama</w:t>
+      </w:r>
+      <w:proofErr w:type="spellEnd"/>
       <w:r>
         <w:rPr>
           <w:color w:val="A6A6A6" w:themeColor="background1" w:themeShade="A6"/>
         </w:rPr>
+        <w:t xml:space="preserve">, </w:t>
+      </w:r>
+      <w:proofErr w:type="spellStart"/>
+      <w:r>
+        <w:rPr>
+          <w:b/>
+          <w:color w:val="A6A6A6" w:themeColor="background1" w:themeShade="A6"/>
+        </w:rPr>
+        <w:t>tag</w:t>
+      </w:r>
+      <w:proofErr w:type="spellEnd"/>
+      <w:r>
+        <w:rPr>
+          <w:b/>
+          <w:color w:val="A6A6A6" w:themeColor="background1" w:themeShade="A6"/>
+        </w:rPr>
+        <w:t>: pepino</w:t>
+      </w:r>
+      <w:r>
+        <w:rPr>
+          <w:color w:val="A6A6A6" w:themeColor="background1" w:themeShade="A6"/>
+        </w:rPr>
         <w:t>, master)</w:t>
       </w:r>
       <w:r>
@@ -1318,11 +2575,35 @@
       </w:r>
     </w:p>
     <w:p>
-      <w:r>
-        <w:rPr>
-          <w:b/>
-        </w:rPr>
-        <w:t>git tag -d pepino</w:t>
+      <w:proofErr w:type="spellStart"/>
+      <w:proofErr w:type="gramStart"/>
+      <w:r>
+        <w:rPr>
+          <w:b/>
+        </w:rPr>
+        <w:t>git</w:t>
+      </w:r>
+      <w:proofErr w:type="spellEnd"/>
+      <w:proofErr w:type="gramEnd"/>
+      <w:r>
+        <w:rPr>
+          <w:b/>
+        </w:rPr>
+        <w:t xml:space="preserve"> </w:t>
+      </w:r>
+      <w:proofErr w:type="spellStart"/>
+      <w:r>
+        <w:rPr>
+          <w:b/>
+        </w:rPr>
+        <w:t>tag</w:t>
+      </w:r>
+      <w:proofErr w:type="spellEnd"/>
+      <w:r>
+        <w:rPr>
+          <w:b/>
+        </w:rPr>
+        <w:t xml:space="preserve"> -d pepino</w:t>
       </w:r>
       <w:r>
         <w:rPr>
@@ -1338,11 +2619,35 @@
       </w:r>
     </w:p>
     <w:p>
-      <w:r>
-        <w:rPr>
-          <w:b/>
-        </w:rPr>
-        <w:t>git tag -a v1.0.0</w:t>
+      <w:proofErr w:type="spellStart"/>
+      <w:proofErr w:type="gramStart"/>
+      <w:r>
+        <w:rPr>
+          <w:b/>
+        </w:rPr>
+        <w:t>git</w:t>
+      </w:r>
+      <w:proofErr w:type="spellEnd"/>
+      <w:proofErr w:type="gramEnd"/>
+      <w:r>
+        <w:rPr>
+          <w:b/>
+        </w:rPr>
+        <w:t xml:space="preserve"> </w:t>
+      </w:r>
+      <w:proofErr w:type="spellStart"/>
+      <w:r>
+        <w:rPr>
+          <w:b/>
+        </w:rPr>
+        <w:t>tag</w:t>
+      </w:r>
+      <w:proofErr w:type="spellEnd"/>
+      <w:r>
+        <w:rPr>
+          <w:b/>
+        </w:rPr>
+        <w:t xml:space="preserve"> -a v1.0.0</w:t>
       </w:r>
       <w:r>
         <w:rPr>
@@ -1366,7 +2671,15 @@
         <w:t xml:space="preserve"> Es</w:t>
       </w:r>
       <w:r>
-        <w:t xml:space="preserve">te también es un tag, pero se usa de forma más profesional. Por ejemplo, la </w:t>
+        <w:t xml:space="preserve">te también es un </w:t>
+      </w:r>
+      <w:proofErr w:type="spellStart"/>
+      <w:r>
+        <w:t>tag</w:t>
+      </w:r>
+      <w:proofErr w:type="spellEnd"/>
+      <w:r>
+        <w:t xml:space="preserve">, pero se usa de forma más profesional. Por ejemplo, la </w:t>
       </w:r>
       <w:r>
         <w:rPr>
@@ -1381,26 +2694,58 @@
         <w:t>0</w:t>
       </w:r>
       <w:r>
-        <w:t xml:space="preserve"> es la inicial de todo el proyecto. Este formato se lee de derecha a izquierda</w:t>
-      </w:r>
-      <w:r>
-        <w:t xml:space="preserve"> . El valor de la derecha es mínimo cambio el del centro es cambio moderado y el cambio de la izquierda es un cambio significativo.</w:t>
-      </w:r>
-      <w:r>
-        <w:t xml:space="preserve"> </w:t>
-      </w:r>
-    </w:p>
-    <w:p>
-      <w:pPr>
-        <w:rPr>
-          <w:b/>
-        </w:rPr>
-      </w:pPr>
-      <w:r>
-        <w:rPr>
-          <w:b/>
-        </w:rPr>
-        <w:t>git tag -a v1.0.0</w:t>
+        <w:t xml:space="preserve"> es la inicial de todo el proyecto. Este formato se lee de derecha a </w:t>
+      </w:r>
+      <w:proofErr w:type="gramStart"/>
+      <w:r>
+        <w:t>izquierda</w:t>
+      </w:r>
+      <w:r>
+        <w:t xml:space="preserve"> .</w:t>
+      </w:r>
+      <w:proofErr w:type="gramEnd"/>
+      <w:r>
+        <w:t xml:space="preserve"> El valor de la derecha es mínimo cambio el del centro es cambio moderado y el cambio de la izquierda es un cambio significativo.</w:t>
+      </w:r>
+      <w:r>
+        <w:t xml:space="preserve"> </w:t>
+      </w:r>
+    </w:p>
+    <w:p>
+      <w:pPr>
+        <w:rPr>
+          <w:b/>
+        </w:rPr>
+      </w:pPr>
+      <w:proofErr w:type="spellStart"/>
+      <w:proofErr w:type="gramStart"/>
+      <w:r>
+        <w:rPr>
+          <w:b/>
+        </w:rPr>
+        <w:t>git</w:t>
+      </w:r>
+      <w:proofErr w:type="spellEnd"/>
+      <w:proofErr w:type="gramEnd"/>
+      <w:r>
+        <w:rPr>
+          <w:b/>
+        </w:rPr>
+        <w:t xml:space="preserve"> </w:t>
+      </w:r>
+      <w:proofErr w:type="spellStart"/>
+      <w:r>
+        <w:rPr>
+          <w:b/>
+        </w:rPr>
+        <w:t>tag</w:t>
+      </w:r>
+      <w:proofErr w:type="spellEnd"/>
+      <w:r>
+        <w:rPr>
+          <w:b/>
+        </w:rPr>
+        <w:t xml:space="preserve"> -a v1.0.0</w:t>
       </w:r>
       <w:r>
         <w:rPr>
@@ -1439,7 +2784,15 @@
         <w:sym w:font="Wingdings" w:char="F0E0"/>
       </w:r>
       <w:r>
-        <w:t>Muestra el tag con un mensaje.</w:t>
+        <w:t xml:space="preserve">Muestra el </w:t>
+      </w:r>
+      <w:proofErr w:type="spellStart"/>
+      <w:r>
+        <w:t>tag</w:t>
+      </w:r>
+      <w:proofErr w:type="spellEnd"/>
+      <w:r>
+        <w:t xml:space="preserve"> con un mensaje.</w:t>
       </w:r>
     </w:p>
     <w:p>
@@ -1526,6 +2879,7 @@
                                 <w:sz w:val="16"/>
                               </w:rPr>
                             </w:pPr>
+                            <w:proofErr w:type="gramStart"/>
                             <w:r>
                               <w:rPr>
                                 <w:color w:val="A6A6A6" w:themeColor="background1" w:themeShade="A6"/>
@@ -1533,6 +2887,7 @@
                               </w:rPr>
                               <w:t>significativo</w:t>
                             </w:r>
+                            <w:proofErr w:type="gramEnd"/>
                           </w:p>
                         </w:txbxContent>
                       </wps:txbx>
@@ -1586,6 +2941,7 @@
                           <w:sz w:val="16"/>
                         </w:rPr>
                       </w:pPr>
+                      <w:proofErr w:type="gramStart"/>
                       <w:r>
                         <w:rPr>
                           <w:color w:val="A6A6A6" w:themeColor="background1" w:themeShade="A6"/>
@@ -1593,6 +2949,7 @@
                         </w:rPr>
                         <w:t>significativo</w:t>
                       </w:r>
+                      <w:proofErr w:type="gramEnd"/>
                     </w:p>
                   </w:txbxContent>
                 </v:textbox>
@@ -1678,6 +3035,7 @@
                                 <w:sz w:val="16"/>
                               </w:rPr>
                             </w:pPr>
+                            <w:proofErr w:type="gramStart"/>
                             <w:r>
                               <w:rPr>
                                 <w:color w:val="A6A6A6" w:themeColor="background1" w:themeShade="A6"/>
@@ -1685,6 +3043,7 @@
                               </w:rPr>
                               <w:t>moderado</w:t>
                             </w:r>
+                            <w:proofErr w:type="gramEnd"/>
                           </w:p>
                         </w:txbxContent>
                       </wps:txbx>
@@ -1734,6 +3093,7 @@
                           <w:sz w:val="16"/>
                         </w:rPr>
                       </w:pPr>
+                      <w:proofErr w:type="gramStart"/>
                       <w:r>
                         <w:rPr>
                           <w:color w:val="A6A6A6" w:themeColor="background1" w:themeShade="A6"/>
@@ -1741,6 +3101,7 @@
                         </w:rPr>
                         <w:t>moderado</w:t>
                       </w:r>
+                      <w:proofErr w:type="gramEnd"/>
                     </w:p>
                   </w:txbxContent>
                 </v:textbox>
@@ -1826,6 +3187,7 @@
                                 <w:sz w:val="20"/>
                               </w:rPr>
                             </w:pPr>
+                            <w:proofErr w:type="gramStart"/>
                             <w:r>
                               <w:rPr>
                                 <w:color w:val="A6A6A6" w:themeColor="background1" w:themeShade="A6"/>
@@ -1833,6 +3195,7 @@
                               </w:rPr>
                               <w:t>mínimo</w:t>
                             </w:r>
+                            <w:proofErr w:type="gramEnd"/>
                           </w:p>
                         </w:txbxContent>
                       </wps:txbx>
@@ -1882,6 +3245,7 @@
                           <w:sz w:val="20"/>
                         </w:rPr>
                       </w:pPr>
+                      <w:proofErr w:type="gramStart"/>
                       <w:r>
                         <w:rPr>
                           <w:color w:val="A6A6A6" w:themeColor="background1" w:themeShade="A6"/>
@@ -1889,6 +3253,7 @@
                         </w:rPr>
                         <w:t>mínimo</w:t>
                       </w:r>
+                      <w:proofErr w:type="gramEnd"/>
                     </w:p>
                   </w:txbxContent>
                 </v:textbox>
@@ -1940,11 +3305,21 @@
           <w:b/>
         </w:rPr>
       </w:pPr>
-      <w:r>
-        <w:rPr>
-          <w:b/>
-        </w:rPr>
-        <w:t>git show v1.0.0</w:t>
+      <w:proofErr w:type="spellStart"/>
+      <w:proofErr w:type="gramStart"/>
+      <w:r>
+        <w:rPr>
+          <w:b/>
+        </w:rPr>
+        <w:t>git</w:t>
+      </w:r>
+      <w:proofErr w:type="spellEnd"/>
+      <w:proofErr w:type="gramEnd"/>
+      <w:r>
+        <w:rPr>
+          <w:b/>
+        </w:rPr>
+        <w:t xml:space="preserve"> show v1.0.0</w:t>
       </w:r>
       <w:r>
         <w:rPr>
@@ -1978,31 +3353,76 @@
       <w:r>
         <w:t xml:space="preserve"> </w:t>
       </w:r>
-      <w:r>
-        <w:rPr>
-          <w:b/>
-        </w:rPr>
-        <w:t>git reflog</w:t>
-      </w:r>
-      <w:r>
-        <w:rPr>
-          <w:b/>
-        </w:rPr>
-        <w:t xml:space="preserve"> </w:t>
-      </w:r>
-      <w:r>
-        <w:t>para ver los commits</w:t>
-      </w:r>
+      <w:proofErr w:type="spellStart"/>
+      <w:r>
+        <w:rPr>
+          <w:b/>
+        </w:rPr>
+        <w:t>git</w:t>
+      </w:r>
+      <w:proofErr w:type="spellEnd"/>
+      <w:r>
+        <w:rPr>
+          <w:b/>
+        </w:rPr>
+        <w:t xml:space="preserve"> </w:t>
+      </w:r>
+      <w:proofErr w:type="spellStart"/>
+      <w:r>
+        <w:rPr>
+          <w:b/>
+        </w:rPr>
+        <w:t>reflog</w:t>
+      </w:r>
+      <w:proofErr w:type="spellEnd"/>
+      <w:r>
+        <w:rPr>
+          <w:b/>
+        </w:rPr>
+        <w:t xml:space="preserve"> </w:t>
+      </w:r>
+      <w:r>
+        <w:t xml:space="preserve">para ver los </w:t>
+      </w:r>
+      <w:proofErr w:type="spellStart"/>
+      <w:r>
+        <w:t>commits</w:t>
+      </w:r>
+      <w:proofErr w:type="spellEnd"/>
       <w:r>
         <w:t>, buscar el detalle con el formato alfanumérico conocido como id o indicador.</w:t>
       </w:r>
     </w:p>
     <w:p>
-      <w:r>
-        <w:rPr>
-          <w:b/>
-        </w:rPr>
-        <w:t>git tag -a v</w:t>
+      <w:proofErr w:type="spellStart"/>
+      <w:proofErr w:type="gramStart"/>
+      <w:r>
+        <w:rPr>
+          <w:b/>
+        </w:rPr>
+        <w:t>git</w:t>
+      </w:r>
+      <w:proofErr w:type="spellEnd"/>
+      <w:proofErr w:type="gramEnd"/>
+      <w:r>
+        <w:rPr>
+          <w:b/>
+        </w:rPr>
+        <w:t xml:space="preserve"> </w:t>
+      </w:r>
+      <w:proofErr w:type="spellStart"/>
+      <w:r>
+        <w:rPr>
+          <w:b/>
+        </w:rPr>
+        <w:t>tag</w:t>
+      </w:r>
+      <w:proofErr w:type="spellEnd"/>
+      <w:r>
+        <w:rPr>
+          <w:b/>
+        </w:rPr>
+        <w:t xml:space="preserve"> -a v</w:t>
       </w:r>
       <w:r>
         <w:rPr>
@@ -2041,11 +3461,24 @@
         <w:sym w:font="Wingdings" w:char="F0E0"/>
       </w:r>
       <w:r>
-        <w:t xml:space="preserve"> asigna a ese commit con ese identificado, la versión alfa.</w:t>
-      </w:r>
-      <w:r>
-        <w:t xml:space="preserve"> Recordar que el id o indicador es diferente para cada uno de los commits</w:t>
-      </w:r>
+        <w:t xml:space="preserve"> asigna a ese </w:t>
+      </w:r>
+      <w:proofErr w:type="spellStart"/>
+      <w:r>
+        <w:t>commit</w:t>
+      </w:r>
+      <w:proofErr w:type="spellEnd"/>
+      <w:r>
+        <w:t xml:space="preserve"> con ese identificado, la versión alfa.</w:t>
+      </w:r>
+      <w:r>
+        <w:t xml:space="preserve"> Recordar que el id o indicador es diferente para cada uno de los </w:t>
+      </w:r>
+      <w:proofErr w:type="spellStart"/>
+      <w:r>
+        <w:t>commits</w:t>
+      </w:r>
+      <w:proofErr w:type="spellEnd"/>
     </w:p>
     <w:p>
       <w:pPr>
@@ -2061,8 +3494,39 @@
       </w:r>
     </w:p>
     <w:p>
-      <w:r>
-        <w:t xml:space="preserve">git remote add origin  </w:t>
+      <w:proofErr w:type="spellStart"/>
+      <w:proofErr w:type="gramStart"/>
+      <w:r>
+        <w:t>git</w:t>
+      </w:r>
+      <w:proofErr w:type="spellEnd"/>
+      <w:proofErr w:type="gramEnd"/>
+      <w:r>
+        <w:t xml:space="preserve"> </w:t>
+      </w:r>
+      <w:proofErr w:type="spellStart"/>
+      <w:r>
+        <w:t>remote</w:t>
+      </w:r>
+      <w:proofErr w:type="spellEnd"/>
+      <w:r>
+        <w:t xml:space="preserve"> </w:t>
+      </w:r>
+      <w:proofErr w:type="spellStart"/>
+      <w:r>
+        <w:t>add</w:t>
+      </w:r>
+      <w:proofErr w:type="spellEnd"/>
+      <w:r>
+        <w:t xml:space="preserve"> </w:t>
+      </w:r>
+      <w:proofErr w:type="spellStart"/>
+      <w:r>
+        <w:t>origin</w:t>
+      </w:r>
+      <w:proofErr w:type="spellEnd"/>
+      <w:r>
+        <w:t xml:space="preserve">  </w:t>
       </w:r>
       <w:hyperlink r:id="rId6" w:history="1">
         <w:r>
@@ -2082,23 +3546,113 @@
         <w:sym w:font="Wingdings" w:char="F0E0"/>
       </w:r>
       <w:r>
-        <w:t xml:space="preserve"> enlaza la carpeta donde se encuentra el init</w:t>
-      </w:r>
-    </w:p>
-    <w:p>
-      <w:r>
-        <w:t xml:space="preserve">git push -u origin master </w:t>
+        <w:t xml:space="preserve"> enlaza la carpeta donde se encuentra el </w:t>
+      </w:r>
+      <w:proofErr w:type="spellStart"/>
+      <w:r>
+        <w:t>init</w:t>
+      </w:r>
+      <w:proofErr w:type="spellEnd"/>
+    </w:p>
+    <w:p>
+      <w:proofErr w:type="spellStart"/>
+      <w:proofErr w:type="gramStart"/>
+      <w:r>
+        <w:t>git</w:t>
+      </w:r>
+      <w:proofErr w:type="spellEnd"/>
+      <w:proofErr w:type="gramEnd"/>
+      <w:r>
+        <w:t xml:space="preserve"> </w:t>
+      </w:r>
+      <w:proofErr w:type="spellStart"/>
+      <w:r>
+        <w:t>push</w:t>
+      </w:r>
+      <w:proofErr w:type="spellEnd"/>
+      <w:r>
+        <w:t xml:space="preserve"> -u </w:t>
+      </w:r>
+      <w:proofErr w:type="spellStart"/>
+      <w:r>
+        <w:t>origin</w:t>
+      </w:r>
+      <w:proofErr w:type="spellEnd"/>
+      <w:r>
+        <w:t xml:space="preserve"> master </w:t>
       </w:r>
       <w:r>
         <w:sym w:font="Wingdings" w:char="F0E0"/>
       </w:r>
       <w:r>
-        <w:t xml:space="preserve"> Envía la orden para subir la carpeta y solicita el username y el password</w:t>
-      </w:r>
-    </w:p>
-    <w:p>
-      <w:r>
-        <w:t xml:space="preserve">git </w:t>
+        <w:t xml:space="preserve"> Envía la orden para subir la carpeta y solicita el </w:t>
+      </w:r>
+      <w:proofErr w:type="spellStart"/>
+      <w:r>
+        <w:t>username</w:t>
+      </w:r>
+      <w:proofErr w:type="spellEnd"/>
+      <w:r>
+        <w:t xml:space="preserve"> y el </w:t>
+      </w:r>
+      <w:proofErr w:type="spellStart"/>
+      <w:r>
+        <w:t>password</w:t>
+      </w:r>
+      <w:proofErr w:type="spellEnd"/>
+    </w:p>
+    <w:p>
+      <w:proofErr w:type="spellStart"/>
+      <w:proofErr w:type="gramStart"/>
+      <w:r>
+        <w:t>git</w:t>
+      </w:r>
+      <w:proofErr w:type="spellEnd"/>
+      <w:proofErr w:type="gramEnd"/>
+      <w:r>
+        <w:t xml:space="preserve"> </w:t>
+      </w:r>
+      <w:proofErr w:type="spellStart"/>
+      <w:r>
+        <w:t>pull</w:t>
+      </w:r>
+      <w:proofErr w:type="spellEnd"/>
+      <w:r>
+        <w:t xml:space="preserve"> </w:t>
+      </w:r>
+      <w:r>
+        <w:sym w:font="Wingdings" w:char="F0E0"/>
+      </w:r>
+      <w:r>
+        <w:t xml:space="preserve"> es a la inversa de </w:t>
+      </w:r>
+      <w:proofErr w:type="spellStart"/>
+      <w:r>
+        <w:t>push</w:t>
+      </w:r>
+      <w:proofErr w:type="spellEnd"/>
+      <w:r>
+        <w:t xml:space="preserve">. Este </w:t>
+      </w:r>
+      <w:proofErr w:type="spellStart"/>
+      <w:r>
+        <w:t>traé</w:t>
+      </w:r>
+      <w:proofErr w:type="spellEnd"/>
+      <w:r>
+        <w:t xml:space="preserve"> los cambios efectuados dentro de mi cuenta  github.com y las carga a la carpeta de la computadora.</w:t>
+      </w:r>
+    </w:p>
+    <w:p>
+      <w:proofErr w:type="spellStart"/>
+      <w:proofErr w:type="gramStart"/>
+      <w:r>
+        <w:t>git</w:t>
+      </w:r>
+      <w:proofErr w:type="spellEnd"/>
+      <w:proofErr w:type="gramEnd"/>
+      <w:r>
+        <w:t xml:space="preserve"> </w:t>
       </w:r>
       <w:r>
         <w:t>clone</w:t>
@@ -2123,36 +3677,289 @@
       <w:r>
         <w:t xml:space="preserve"> Esta opción permite descargar un proyecto duplicado a otra carpeta.</w:t>
       </w:r>
-      <w:bookmarkStart w:id="0" w:name="_GoBack"/>
-      <w:bookmarkEnd w:id="0"/>
+    </w:p>
+    <w:p>
+      <w:r>
+        <w:br w:type="page"/>
+      </w:r>
+    </w:p>
+    <w:p>
+      <w:pPr>
+        <w:spacing w:after="0"/>
+      </w:pPr>
+      <w:r>
+        <w:rPr>
+          <w:b/>
+        </w:rPr>
+        <w:lastRenderedPageBreak/>
+        <w:t xml:space="preserve">En caso de problemas con el </w:t>
+      </w:r>
+      <w:proofErr w:type="spellStart"/>
+      <w:r>
+        <w:rPr>
+          <w:b/>
+        </w:rPr>
+        <w:t>push</w:t>
+      </w:r>
+      <w:proofErr w:type="spellEnd"/>
+      <w:r>
+        <w:t>:</w:t>
+      </w:r>
+    </w:p>
+    <w:p>
+      <w:pPr>
+        <w:spacing w:after="0"/>
+      </w:pPr>
+      <w:proofErr w:type="spellStart"/>
+      <w:proofErr w:type="gramStart"/>
+      <w:r>
+        <w:t>git</w:t>
+      </w:r>
+      <w:proofErr w:type="spellEnd"/>
+      <w:proofErr w:type="gramEnd"/>
+      <w:r>
+        <w:t xml:space="preserve"> </w:t>
+      </w:r>
+      <w:proofErr w:type="spellStart"/>
+      <w:r>
+        <w:t>config</w:t>
+      </w:r>
+      <w:proofErr w:type="spellEnd"/>
+      <w:r>
+        <w:t xml:space="preserve"> --global </w:t>
+      </w:r>
+      <w:proofErr w:type="spellStart"/>
+      <w:r>
+        <w:t>pull.rebase</w:t>
+      </w:r>
+      <w:proofErr w:type="spellEnd"/>
+      <w:r>
+        <w:t xml:space="preserve"> true</w:t>
+      </w:r>
+    </w:p>
+    <w:p>
+      <w:proofErr w:type="spellStart"/>
+      <w:proofErr w:type="gramStart"/>
+      <w:r>
+        <w:t>git</w:t>
+      </w:r>
+      <w:proofErr w:type="spellEnd"/>
+      <w:proofErr w:type="gramEnd"/>
+      <w:r>
+        <w:t xml:space="preserve"> </w:t>
+      </w:r>
+      <w:proofErr w:type="spellStart"/>
+      <w:r>
+        <w:t>config</w:t>
+      </w:r>
+      <w:proofErr w:type="spellEnd"/>
+      <w:r>
+        <w:t xml:space="preserve"> --global </w:t>
+      </w:r>
+      <w:proofErr w:type="spellStart"/>
+      <w:r>
+        <w:t>rebase.autoStash</w:t>
+      </w:r>
+      <w:proofErr w:type="spellEnd"/>
+      <w:r>
+        <w:t xml:space="preserve"> true</w:t>
+      </w:r>
+    </w:p>
+    <w:p>
+      <w:pPr>
+        <w:rPr>
+          <w:b/>
+        </w:rPr>
+      </w:pPr>
+    </w:p>
+    <w:p>
+      <w:pPr>
+        <w:spacing w:after="0"/>
+        <w:rPr>
+          <w:b/>
+        </w:rPr>
+      </w:pPr>
+      <w:r>
+        <w:rPr>
+          <w:b/>
+        </w:rPr>
+        <w:t xml:space="preserve">Abreviar </w:t>
+      </w:r>
+      <w:proofErr w:type="gramStart"/>
+      <w:r>
+        <w:rPr>
+          <w:b/>
+        </w:rPr>
+        <w:t>los comando</w:t>
+      </w:r>
+      <w:proofErr w:type="gramEnd"/>
+      <w:r>
+        <w:rPr>
+          <w:b/>
+        </w:rPr>
+        <w:t xml:space="preserve"> con alias</w:t>
+      </w:r>
+    </w:p>
+    <w:p>
+      <w:pPr>
+        <w:spacing w:after="0"/>
+      </w:pPr>
+      <w:r>
+        <w:t xml:space="preserve">$ </w:t>
+      </w:r>
+      <w:proofErr w:type="spellStart"/>
+      <w:proofErr w:type="gramStart"/>
+      <w:r>
+        <w:t>git</w:t>
+      </w:r>
+      <w:proofErr w:type="spellEnd"/>
+      <w:proofErr w:type="gramEnd"/>
+      <w:r>
+        <w:t xml:space="preserve"> </w:t>
+      </w:r>
+      <w:proofErr w:type="spellStart"/>
+      <w:r>
+        <w:t>config</w:t>
+      </w:r>
+      <w:proofErr w:type="spellEnd"/>
+      <w:r>
+        <w:t xml:space="preserve"> --global alias.co </w:t>
+      </w:r>
+      <w:proofErr w:type="spellStart"/>
+      <w:r>
+        <w:t>checkout</w:t>
+      </w:r>
+      <w:proofErr w:type="spellEnd"/>
+    </w:p>
+    <w:p>
+      <w:pPr>
+        <w:spacing w:after="0"/>
+      </w:pPr>
+      <w:r>
+        <w:t xml:space="preserve">$ </w:t>
+      </w:r>
+      <w:proofErr w:type="spellStart"/>
+      <w:proofErr w:type="gramStart"/>
+      <w:r>
+        <w:t>git</w:t>
+      </w:r>
+      <w:proofErr w:type="spellEnd"/>
+      <w:proofErr w:type="gramEnd"/>
+      <w:r>
+        <w:t xml:space="preserve"> </w:t>
+      </w:r>
+      <w:proofErr w:type="spellStart"/>
+      <w:r>
+        <w:t>config</w:t>
+      </w:r>
+      <w:proofErr w:type="spellEnd"/>
+      <w:r>
+        <w:t xml:space="preserve"> --global alias.br </w:t>
+      </w:r>
+      <w:proofErr w:type="spellStart"/>
+      <w:r>
+        <w:t>branch</w:t>
+      </w:r>
+      <w:proofErr w:type="spellEnd"/>
+    </w:p>
+    <w:p>
+      <w:pPr>
+        <w:spacing w:after="0"/>
+      </w:pPr>
+      <w:r>
+        <w:t xml:space="preserve">$ </w:t>
+      </w:r>
+      <w:proofErr w:type="spellStart"/>
+      <w:proofErr w:type="gramStart"/>
+      <w:r>
+        <w:t>git</w:t>
+      </w:r>
+      <w:proofErr w:type="spellEnd"/>
+      <w:proofErr w:type="gramEnd"/>
+      <w:r>
+        <w:t xml:space="preserve"> </w:t>
+      </w:r>
+      <w:proofErr w:type="spellStart"/>
+      <w:r>
+        <w:t>config</w:t>
+      </w:r>
+      <w:proofErr w:type="spellEnd"/>
+      <w:r>
+        <w:t xml:space="preserve"> --global alias.ci </w:t>
+      </w:r>
+      <w:proofErr w:type="spellStart"/>
+      <w:r>
+        <w:t>commit</w:t>
+      </w:r>
+      <w:proofErr w:type="spellEnd"/>
+    </w:p>
+    <w:p>
+      <w:pPr>
+        <w:spacing w:after="0"/>
+      </w:pPr>
+      <w:r>
+        <w:t xml:space="preserve">$ </w:t>
+      </w:r>
+      <w:proofErr w:type="spellStart"/>
+      <w:proofErr w:type="gramStart"/>
+      <w:r>
+        <w:t>git</w:t>
+      </w:r>
+      <w:proofErr w:type="spellEnd"/>
+      <w:proofErr w:type="gramEnd"/>
+      <w:r>
+        <w:t xml:space="preserve"> </w:t>
+      </w:r>
+      <w:proofErr w:type="spellStart"/>
+      <w:r>
+        <w:t>config</w:t>
+      </w:r>
+      <w:proofErr w:type="spellEnd"/>
+      <w:r>
+        <w:t xml:space="preserve"> --global alias.st status</w:t>
+      </w:r>
     </w:p>
     <w:p/>
     <w:p>
-      <w:r>
-        <w:br w:type="page"/>
-      </w:r>
-    </w:p>
-    <w:p>
-      <w:r>
-        <w:lastRenderedPageBreak/>
-        <w:t>Sublime text 3</w:t>
-      </w:r>
-    </w:p>
-    <w:p>
-      <w:pPr>
-        <w:spacing w:after="0"/>
-      </w:pPr>
+      <w:pPr>
+        <w:pStyle w:val="Ttulo2"/>
+      </w:pPr>
+      <w:r>
+        <w:t xml:space="preserve">Sublime </w:t>
+      </w:r>
+      <w:proofErr w:type="spellStart"/>
+      <w:r>
+        <w:t>text</w:t>
+      </w:r>
+      <w:proofErr w:type="spellEnd"/>
+      <w:r>
+        <w:t xml:space="preserve"> 3</w:t>
+      </w:r>
+    </w:p>
+    <w:p>
+      <w:pPr>
+        <w:spacing w:after="0"/>
+      </w:pPr>
+      <w:proofErr w:type="spellStart"/>
       <w:r>
         <w:t>Sidebarenhancement</w:t>
       </w:r>
-    </w:p>
-    <w:p>
-      <w:pPr>
-        <w:spacing w:after="0"/>
-      </w:pPr>
+      <w:proofErr w:type="spellEnd"/>
+    </w:p>
+    <w:p>
+      <w:pPr>
+        <w:spacing w:after="0"/>
+      </w:pPr>
+      <w:proofErr w:type="spellStart"/>
       <w:r>
         <w:t>SublimeREPL</w:t>
       </w:r>
+      <w:proofErr w:type="spellEnd"/>
+    </w:p>
+    <w:p>
+      <w:pPr>
+        <w:spacing w:after="0"/>
+      </w:pPr>
     </w:p>
     <w:p>
       <w:pPr>
@@ -2359,6 +4166,30 @@
       <w:szCs w:val="28"/>
     </w:rPr>
   </w:style>
+  <w:style w:type="paragraph" w:styleId="Ttulo2">
+    <w:name w:val="heading 2"/>
+    <w:basedOn w:val="Normal"/>
+    <w:next w:val="Normal"/>
+    <w:link w:val="Ttulo2Car"/>
+    <w:uiPriority w:val="9"/>
+    <w:unhideWhenUsed/>
+    <w:qFormat/>
+    <w:rsid w:val="00C2289C"/>
+    <w:pPr>
+      <w:keepNext/>
+      <w:keepLines/>
+      <w:spacing w:before="200" w:after="0"/>
+      <w:outlineLvl w:val="1"/>
+    </w:pPr>
+    <w:rPr>
+      <w:rFonts w:asciiTheme="majorHAnsi" w:eastAsiaTheme="majorEastAsia" w:hAnsiTheme="majorHAnsi" w:cstheme="majorBidi"/>
+      <w:b/>
+      <w:bCs/>
+      <w:color w:val="4F81BD" w:themeColor="accent1"/>
+      <w:sz w:val="26"/>
+      <w:szCs w:val="26"/>
+    </w:rPr>
+  </w:style>
   <w:style w:type="character" w:default="1" w:styleId="Fuentedeprrafopredeter">
     <w:name w:val="Default Paragraph Font"/>
     <w:uiPriority w:val="1"/>
@@ -2440,6 +4271,84 @@
       <w:rFonts w:ascii="Tahoma" w:hAnsi="Tahoma" w:cs="Tahoma"/>
       <w:sz w:val="16"/>
       <w:szCs w:val="16"/>
+    </w:rPr>
+  </w:style>
+  <w:style w:type="paragraph" w:styleId="HTMLconformatoprevio">
+    <w:name w:val="HTML Preformatted"/>
+    <w:basedOn w:val="Normal"/>
+    <w:link w:val="HTMLconformatoprevioCar"/>
+    <w:uiPriority w:val="99"/>
+    <w:semiHidden/>
+    <w:unhideWhenUsed/>
+    <w:rsid w:val="00907007"/>
+    <w:pPr>
+      <w:tabs>
+        <w:tab w:val="left" w:pos="916"/>
+        <w:tab w:val="left" w:pos="1832"/>
+        <w:tab w:val="left" w:pos="2748"/>
+        <w:tab w:val="left" w:pos="3664"/>
+        <w:tab w:val="left" w:pos="4580"/>
+        <w:tab w:val="left" w:pos="5496"/>
+        <w:tab w:val="left" w:pos="6412"/>
+        <w:tab w:val="left" w:pos="7328"/>
+        <w:tab w:val="left" w:pos="8244"/>
+        <w:tab w:val="left" w:pos="9160"/>
+        <w:tab w:val="left" w:pos="10076"/>
+        <w:tab w:val="left" w:pos="10992"/>
+        <w:tab w:val="left" w:pos="11908"/>
+        <w:tab w:val="left" w:pos="12824"/>
+        <w:tab w:val="left" w:pos="13740"/>
+        <w:tab w:val="left" w:pos="14656"/>
+      </w:tabs>
+      <w:spacing w:after="0" w:line="240" w:lineRule="auto"/>
+    </w:pPr>
+    <w:rPr>
+      <w:rFonts w:ascii="Courier New" w:eastAsia="Times New Roman" w:hAnsi="Courier New" w:cs="Courier New"/>
+      <w:sz w:val="20"/>
+      <w:szCs w:val="20"/>
+      <w:lang w:eastAsia="es-CR"/>
+    </w:rPr>
+  </w:style>
+  <w:style w:type="character" w:customStyle="1" w:styleId="HTMLconformatoprevioCar">
+    <w:name w:val="HTML con formato previo Car"/>
+    <w:basedOn w:val="Fuentedeprrafopredeter"/>
+    <w:link w:val="HTMLconformatoprevio"/>
+    <w:uiPriority w:val="99"/>
+    <w:semiHidden/>
+    <w:rsid w:val="00907007"/>
+    <w:rPr>
+      <w:rFonts w:ascii="Courier New" w:eastAsia="Times New Roman" w:hAnsi="Courier New" w:cs="Courier New"/>
+      <w:sz w:val="20"/>
+      <w:szCs w:val="20"/>
+      <w:lang w:eastAsia="es-CR"/>
+    </w:rPr>
+  </w:style>
+  <w:style w:type="character" w:styleId="CdigoHTML">
+    <w:name w:val="HTML Code"/>
+    <w:basedOn w:val="Fuentedeprrafopredeter"/>
+    <w:uiPriority w:val="99"/>
+    <w:semiHidden/>
+    <w:unhideWhenUsed/>
+    <w:rsid w:val="00907007"/>
+    <w:rPr>
+      <w:rFonts w:ascii="Courier New" w:eastAsia="Times New Roman" w:hAnsi="Courier New" w:cs="Courier New"/>
+      <w:sz w:val="20"/>
+      <w:szCs w:val="20"/>
+    </w:rPr>
+  </w:style>
+  <w:style w:type="character" w:customStyle="1" w:styleId="Ttulo2Car">
+    <w:name w:val="Título 2 Car"/>
+    <w:basedOn w:val="Fuentedeprrafopredeter"/>
+    <w:link w:val="Ttulo2"/>
+    <w:uiPriority w:val="9"/>
+    <w:rsid w:val="00C2289C"/>
+    <w:rPr>
+      <w:rFonts w:asciiTheme="majorHAnsi" w:eastAsiaTheme="majorEastAsia" w:hAnsiTheme="majorHAnsi" w:cstheme="majorBidi"/>
+      <w:b/>
+      <w:bCs/>
+      <w:color w:val="4F81BD" w:themeColor="accent1"/>
+      <w:sz w:val="26"/>
+      <w:szCs w:val="26"/>
     </w:rPr>
   </w:style>
 </w:styles>
@@ -2628,6 +4537,30 @@
       <w:szCs w:val="28"/>
     </w:rPr>
   </w:style>
+  <w:style w:type="paragraph" w:styleId="Ttulo2">
+    <w:name w:val="heading 2"/>
+    <w:basedOn w:val="Normal"/>
+    <w:next w:val="Normal"/>
+    <w:link w:val="Ttulo2Car"/>
+    <w:uiPriority w:val="9"/>
+    <w:unhideWhenUsed/>
+    <w:qFormat/>
+    <w:rsid w:val="00C2289C"/>
+    <w:pPr>
+      <w:keepNext/>
+      <w:keepLines/>
+      <w:spacing w:before="200" w:after="0"/>
+      <w:outlineLvl w:val="1"/>
+    </w:pPr>
+    <w:rPr>
+      <w:rFonts w:asciiTheme="majorHAnsi" w:eastAsiaTheme="majorEastAsia" w:hAnsiTheme="majorHAnsi" w:cstheme="majorBidi"/>
+      <w:b/>
+      <w:bCs/>
+      <w:color w:val="4F81BD" w:themeColor="accent1"/>
+      <w:sz w:val="26"/>
+      <w:szCs w:val="26"/>
+    </w:rPr>
+  </w:style>
   <w:style w:type="character" w:default="1" w:styleId="Fuentedeprrafopredeter">
     <w:name w:val="Default Paragraph Font"/>
     <w:uiPriority w:val="1"/>
@@ -2709,6 +4642,84 @@
       <w:rFonts w:ascii="Tahoma" w:hAnsi="Tahoma" w:cs="Tahoma"/>
       <w:sz w:val="16"/>
       <w:szCs w:val="16"/>
+    </w:rPr>
+  </w:style>
+  <w:style w:type="paragraph" w:styleId="HTMLconformatoprevio">
+    <w:name w:val="HTML Preformatted"/>
+    <w:basedOn w:val="Normal"/>
+    <w:link w:val="HTMLconformatoprevioCar"/>
+    <w:uiPriority w:val="99"/>
+    <w:semiHidden/>
+    <w:unhideWhenUsed/>
+    <w:rsid w:val="00907007"/>
+    <w:pPr>
+      <w:tabs>
+        <w:tab w:val="left" w:pos="916"/>
+        <w:tab w:val="left" w:pos="1832"/>
+        <w:tab w:val="left" w:pos="2748"/>
+        <w:tab w:val="left" w:pos="3664"/>
+        <w:tab w:val="left" w:pos="4580"/>
+        <w:tab w:val="left" w:pos="5496"/>
+        <w:tab w:val="left" w:pos="6412"/>
+        <w:tab w:val="left" w:pos="7328"/>
+        <w:tab w:val="left" w:pos="8244"/>
+        <w:tab w:val="left" w:pos="9160"/>
+        <w:tab w:val="left" w:pos="10076"/>
+        <w:tab w:val="left" w:pos="10992"/>
+        <w:tab w:val="left" w:pos="11908"/>
+        <w:tab w:val="left" w:pos="12824"/>
+        <w:tab w:val="left" w:pos="13740"/>
+        <w:tab w:val="left" w:pos="14656"/>
+      </w:tabs>
+      <w:spacing w:after="0" w:line="240" w:lineRule="auto"/>
+    </w:pPr>
+    <w:rPr>
+      <w:rFonts w:ascii="Courier New" w:eastAsia="Times New Roman" w:hAnsi="Courier New" w:cs="Courier New"/>
+      <w:sz w:val="20"/>
+      <w:szCs w:val="20"/>
+      <w:lang w:eastAsia="es-CR"/>
+    </w:rPr>
+  </w:style>
+  <w:style w:type="character" w:customStyle="1" w:styleId="HTMLconformatoprevioCar">
+    <w:name w:val="HTML con formato previo Car"/>
+    <w:basedOn w:val="Fuentedeprrafopredeter"/>
+    <w:link w:val="HTMLconformatoprevio"/>
+    <w:uiPriority w:val="99"/>
+    <w:semiHidden/>
+    <w:rsid w:val="00907007"/>
+    <w:rPr>
+      <w:rFonts w:ascii="Courier New" w:eastAsia="Times New Roman" w:hAnsi="Courier New" w:cs="Courier New"/>
+      <w:sz w:val="20"/>
+      <w:szCs w:val="20"/>
+      <w:lang w:eastAsia="es-CR"/>
+    </w:rPr>
+  </w:style>
+  <w:style w:type="character" w:styleId="CdigoHTML">
+    <w:name w:val="HTML Code"/>
+    <w:basedOn w:val="Fuentedeprrafopredeter"/>
+    <w:uiPriority w:val="99"/>
+    <w:semiHidden/>
+    <w:unhideWhenUsed/>
+    <w:rsid w:val="00907007"/>
+    <w:rPr>
+      <w:rFonts w:ascii="Courier New" w:eastAsia="Times New Roman" w:hAnsi="Courier New" w:cs="Courier New"/>
+      <w:sz w:val="20"/>
+      <w:szCs w:val="20"/>
+    </w:rPr>
+  </w:style>
+  <w:style w:type="character" w:customStyle="1" w:styleId="Ttulo2Car">
+    <w:name w:val="Título 2 Car"/>
+    <w:basedOn w:val="Fuentedeprrafopredeter"/>
+    <w:link w:val="Ttulo2"/>
+    <w:uiPriority w:val="9"/>
+    <w:rsid w:val="00C2289C"/>
+    <w:rPr>
+      <w:rFonts w:asciiTheme="majorHAnsi" w:eastAsiaTheme="majorEastAsia" w:hAnsiTheme="majorHAnsi" w:cstheme="majorBidi"/>
+      <w:b/>
+      <w:bCs/>
+      <w:color w:val="4F81BD" w:themeColor="accent1"/>
+      <w:sz w:val="26"/>
+      <w:szCs w:val="26"/>
     </w:rPr>
   </w:style>
 </w:styles>

</xml_diff>